<commit_message>
journal de bord jour 2
</commit_message>
<xml_diff>
--- a/Journal de bord.docx
+++ b/Journal de bord.docx
@@ -5,6 +5,9 @@
     <w:p>
       <w:pPr>
         <w:pStyle w:val="Titre"/>
+        <w:rPr>
+          <w:lang w:val="fr-FR"/>
+        </w:rPr>
       </w:pPr>
       <w:r>
         <w:rPr>
@@ -27,7 +30,13 @@
         <w:t>SVG Edit réparti</w:t>
       </w:r>
     </w:p>
-    <w:p/>
+    <w:p>
+      <w:pPr>
+        <w:rPr>
+          <w:lang w:val="fr-FR"/>
+        </w:rPr>
+      </w:pPr>
+    </w:p>
     <w:p>
       <w:pPr>
         <w:pStyle w:val="Titre1"/>
@@ -57,6 +66,9 @@
     <w:p>
       <w:pPr>
         <w:ind w:left="360"/>
+        <w:rPr>
+          <w:lang w:val="fr-FR"/>
+        </w:rPr>
       </w:pPr>
       <w:r>
         <w:rPr>
@@ -77,50 +89,67 @@
     <w:p>
       <w:pPr>
         <w:ind w:left="360"/>
-      </w:pPr>
-      <w:r>
-        <w:t xml:space="preserve">Cours Javascript, JQuery, Web Sockets: </w:t>
+        <w:rPr>
+          <w:lang w:val="fr-FR"/>
+        </w:rPr>
+      </w:pPr>
+      <w:r>
+        <w:rPr>
+          <w:lang w:val="fr-FR"/>
+        </w:rPr>
+        <w:t xml:space="preserve">Cours </w:t>
+      </w:r>
+      <w:r>
+        <w:rPr>
+          <w:lang w:val="fr-FR"/>
+        </w:rPr>
+        <w:t>JavaScript</w:t>
+      </w:r>
+      <w:r>
+        <w:rPr>
+          <w:lang w:val="fr-FR"/>
+        </w:rPr>
+        <w:t xml:space="preserve">, JQuery, Web Sockets: </w:t>
       </w:r>
       <w:hyperlink r:id="rId7">
         <w:r>
           <w:rPr>
             <w:rStyle w:val="InternetLink"/>
+            <w:lang w:val="fr-FR"/>
           </w:rPr>
-          <w:t>http://miageprojet2.unice.fr/Intranet_de_Michel_Buffa/M1_informatique_-_M1_MBDS_-_Option_We</w:t>
-        </w:r>
-        <w:r>
-          <w:rPr>
-            <w:rStyle w:val="InternetLink"/>
-          </w:rPr>
-          <w:t>b_2.0_2012-2013</w:t>
+          <w:t>http://miageprojet2.unice.fr/Intranet_de_Michel_Buffa/M1_informatique_-_M1_MBDS_-_Option_Web_2.0_2012-2013</w:t>
         </w:r>
       </w:hyperlink>
     </w:p>
     <w:p>
       <w:pPr>
         <w:ind w:left="360"/>
-      </w:pPr>
-      <w:r>
+        <w:rPr>
+          <w:lang w:val="fr-FR"/>
+        </w:rPr>
+      </w:pPr>
+      <w:r>
+        <w:rPr>
+          <w:lang w:val="fr-FR"/>
+        </w:rPr>
         <w:t xml:space="preserve">TP Chat Web Socket: </w:t>
       </w:r>
       <w:hyperlink r:id="rId8">
         <w:r>
           <w:rPr>
             <w:rStyle w:val="InternetLink"/>
+            <w:lang w:val="fr-FR"/>
           </w:rPr>
-          <w:t>http://miageprojet2.unice.fr/Intranet_de_Michel_Buffa/M1_informat</w:t>
-        </w:r>
-        <w:r>
-          <w:rPr>
-            <w:rStyle w:val="InternetLink"/>
-          </w:rPr>
-          <w:t>ique_-_M1_MBDS_-_Option_Web_2.0_2012-2013/TP_3_M1_IFI-RIF%2c_2012-2013</w:t>
+          <w:t>http://miageprojet2.unice.fr/Intranet_de_Michel_Buffa/M1_informatique_-_M1_MBDS_-_Option_Web_2.0_2012-2013/TP_3_M1_IFI-RIF%2c_2012-2013</w:t>
         </w:r>
       </w:hyperlink>
     </w:p>
     <w:p>
       <w:pPr>
         <w:ind w:left="360"/>
+        <w:rPr>
+          <w:lang w:val="fr-FR"/>
+        </w:rPr>
       </w:pPr>
       <w:r>
         <w:rPr>
@@ -136,6 +165,9 @@
           <w:ilvl w:val="0"/>
           <w:numId w:val="4"/>
         </w:numPr>
+        <w:rPr>
+          <w:lang w:val="fr-FR"/>
+        </w:rPr>
       </w:pPr>
       <w:r>
         <w:rPr>
@@ -151,6 +183,9 @@
           <w:ilvl w:val="0"/>
           <w:numId w:val="4"/>
         </w:numPr>
+        <w:rPr>
+          <w:lang w:val="fr-FR"/>
+        </w:rPr>
       </w:pPr>
       <w:r>
         <w:rPr>
@@ -166,6 +201,9 @@
           <w:ilvl w:val="0"/>
           <w:numId w:val="4"/>
         </w:numPr>
+        <w:rPr>
+          <w:lang w:val="fr-FR"/>
+        </w:rPr>
       </w:pPr>
       <w:r>
         <w:rPr>
@@ -177,6 +215,9 @@
     <w:p>
       <w:pPr>
         <w:ind w:left="360"/>
+        <w:rPr>
+          <w:lang w:val="fr-FR"/>
+        </w:rPr>
       </w:pPr>
       <w:r>
         <w:rPr>
@@ -188,86 +229,116 @@
     <w:p>
       <w:pPr>
         <w:ind w:left="360"/>
-      </w:pPr>
-      <w:r>
-        <w:rPr>
-          <w:lang w:val="fr-FR"/>
-        </w:rPr>
-        <w:t>Nous avons eu l’idée de créer un web application permettant l’édition simultanée par plusieurs utilisateurs d’un document de dessins. Par exemple, il existe un outil : SVG Edit, codé en Javascript permettant l’édition de documents dessins. Notre projet co</w:t>
-      </w:r>
-      <w:r>
-        <w:rPr>
-          <w:lang w:val="fr-FR"/>
-        </w:rPr>
-        <w:t>nsisterait en l’implémentation de cet outil en répartis. C’est-à-dire qu’un groupe de personnes puissent utiliser SVG Edit et répercuter les actions qu’ils font sur un document commun à leurs collaborateurs. De plus, il leur sera offert de pouvoir communiq</w:t>
-      </w:r>
-      <w:r>
-        <w:rPr>
-          <w:lang w:val="fr-FR"/>
-        </w:rPr>
-        <w:t xml:space="preserve">uer via un chat (commun et privé, notion de salles ou sessions). </w:t>
+        <w:rPr>
+          <w:lang w:val="fr-FR"/>
+        </w:rPr>
+      </w:pPr>
+      <w:r>
+        <w:rPr>
+          <w:lang w:val="fr-FR"/>
+        </w:rPr>
+        <w:t xml:space="preserve">Nous avons eu l’idée de créer un web application permettant l’édition simultanée par plusieurs utilisateurs d’un document de dessins. Par exemple, il existe un outil : SVG Edit, codé en </w:t>
+      </w:r>
+      <w:r>
+        <w:rPr>
+          <w:lang w:val="fr-FR"/>
+        </w:rPr>
+        <w:t>JavaScript</w:t>
+      </w:r>
+      <w:r>
+        <w:rPr>
+          <w:lang w:val="fr-FR"/>
+        </w:rPr>
+        <w:t xml:space="preserve"> permettant l’édition de documents dessins. Notre projet consisterait en l’implémentation de cet outil en répartis. C’est-à-dire qu’un groupe de personnes puissent utiliser SVG Edit et répercuter les actions qu’ils font sur un document commun à leurs collaborateurs. De plus, il leur sera offert de pouvoir communiquer via un chat (commun et privé, notion de salles ou sessions). </w:t>
       </w:r>
     </w:p>
     <w:p>
       <w:pPr>
         <w:ind w:left="360"/>
-      </w:pPr>
-      <w:r>
-        <w:rPr>
-          <w:lang w:val="fr-FR"/>
-        </w:rPr>
-        <w:t xml:space="preserve">Cet application tournera sur un serveur web adapté : nodeJS puisque notre application est essentiellement javascript. </w:t>
+        <w:rPr>
+          <w:lang w:val="fr-FR"/>
+        </w:rPr>
+      </w:pPr>
+      <w:r>
+        <w:rPr>
+          <w:lang w:val="fr-FR"/>
+        </w:rPr>
+        <w:t xml:space="preserve">Cet application tournera sur un serveur web adapté : nodeJS puisque notre application est essentiellement </w:t>
+      </w:r>
+      <w:r>
+        <w:rPr>
+          <w:lang w:val="fr-FR"/>
+        </w:rPr>
+        <w:t>JavaScript</w:t>
+      </w:r>
+      <w:r>
+        <w:rPr>
+          <w:lang w:val="fr-FR"/>
+        </w:rPr>
+        <w:t xml:space="preserve">. </w:t>
       </w:r>
     </w:p>
     <w:p>
       <w:pPr>
         <w:ind w:left="360"/>
-      </w:pPr>
-      <w:r>
-        <w:rPr>
-          <w:lang w:val="fr-FR"/>
-        </w:rPr>
-        <w:t>Le côté réseau sera géré par les web sockets, à l’aide des cours d’intr</w:t>
-      </w:r>
-      <w:r>
-        <w:rPr>
-          <w:lang w:val="fr-FR"/>
-        </w:rPr>
-        <w:t>oduction de M. Buffa. Cette technologie permet de développer simplement et efficacement les communications full duplex (communication bidirectionnelle).</w:t>
+        <w:rPr>
+          <w:lang w:val="fr-FR"/>
+        </w:rPr>
+      </w:pPr>
+      <w:r>
+        <w:rPr>
+          <w:lang w:val="fr-FR"/>
+        </w:rPr>
+        <w:t>Le côté réseau sera géré par les web sockets, à l’aide des cours d’introduction de M. Buffa. Cette technologie permet de développer simplement et efficacement les communications full duplex (communication bidirectionnelle).</w:t>
       </w:r>
     </w:p>
     <w:p>
       <w:pPr>
         <w:ind w:left="360"/>
-      </w:pPr>
-      <w:r>
-        <w:rPr>
-          <w:lang w:val="fr-FR"/>
-        </w:rPr>
-        <w:t>Afin de pouvoir gérer des pages HTML et CSS  sur notre serveur, l’utilisation du module « express » est</w:t>
-      </w:r>
-      <w:r>
-        <w:rPr>
-          <w:lang w:val="fr-FR"/>
-        </w:rPr>
-        <w:t xml:space="preserve"> indispensable. </w:t>
+        <w:rPr>
+          <w:lang w:val="fr-FR"/>
+        </w:rPr>
+      </w:pPr>
+      <w:r>
+        <w:rPr>
+          <w:lang w:val="fr-FR"/>
+        </w:rPr>
+        <w:t xml:space="preserve">Afin de pouvoir gérer des pages HTML et CSS  sur notre serveur, l’utilisation du module « express » est indispensable. </w:t>
       </w:r>
     </w:p>
     <w:p>
       <w:pPr>
         <w:ind w:left="360"/>
+        <w:rPr>
+          <w:lang w:val="fr-FR"/>
+        </w:rPr>
       </w:pPr>
       <w:r>
         <w:rPr>
           <w:lang w:val="fr-FR"/>
         </w:rPr>
         <w:lastRenderedPageBreak/>
-        <w:t xml:space="preserve">Le module socket.io est aussi indispensable pour pouvoir travailler avec les web sockets en javascript. </w:t>
+        <w:t xml:space="preserve">Le module socket.io est aussi indispensable pour pouvoir travailler avec les web sockets en </w:t>
+      </w:r>
+      <w:r>
+        <w:rPr>
+          <w:lang w:val="fr-FR"/>
+        </w:rPr>
+        <w:t>JavaScript</w:t>
+      </w:r>
+      <w:r>
+        <w:rPr>
+          <w:lang w:val="fr-FR"/>
+        </w:rPr>
+        <w:t xml:space="preserve">. </w:t>
       </w:r>
     </w:p>
     <w:p>
       <w:pPr>
         <w:ind w:left="360"/>
+        <w:rPr>
+          <w:lang w:val="fr-FR"/>
+        </w:rPr>
       </w:pPr>
       <w:r>
         <w:rPr>
@@ -279,6 +350,9 @@
     <w:p>
       <w:pPr>
         <w:ind w:left="360"/>
+        <w:rPr>
+          <w:lang w:val="fr-FR"/>
+        </w:rPr>
       </w:pPr>
       <w:r>
         <w:rPr>
@@ -294,18 +368,27 @@
           <w:ilvl w:val="0"/>
           <w:numId w:val="3"/>
         </w:numPr>
-      </w:pPr>
-      <w:r>
-        <w:rPr>
-          <w:lang w:val="fr-FR"/>
-        </w:rPr>
-        <w:t>Tous : lire les tutoriels de Buffa</w:t>
-      </w:r>
-      <w:r>
-        <w:rPr>
-          <w:lang w:val="fr-FR"/>
-        </w:rPr>
-        <w:t xml:space="preserve">, apprendre comment fonctionnent les web sockets, javascript, JQuery, et SVG Edit. </w:t>
+        <w:rPr>
+          <w:lang w:val="fr-FR"/>
+        </w:rPr>
+      </w:pPr>
+      <w:r>
+        <w:rPr>
+          <w:lang w:val="fr-FR"/>
+        </w:rPr>
+        <w:t xml:space="preserve">Tous : lire les tutoriels de Buffa, apprendre comment fonctionnent les web sockets, </w:t>
+      </w:r>
+      <w:r>
+        <w:rPr>
+          <w:lang w:val="fr-FR"/>
+        </w:rPr>
+        <w:t>JavaScript</w:t>
+      </w:r>
+      <w:r>
+        <w:rPr>
+          <w:lang w:val="fr-FR"/>
+        </w:rPr>
+        <w:t xml:space="preserve">, JQuery, et SVG Edit. </w:t>
       </w:r>
     </w:p>
     <w:p>
@@ -315,6 +398,9 @@
           <w:ilvl w:val="0"/>
           <w:numId w:val="3"/>
         </w:numPr>
+        <w:rPr>
+          <w:lang w:val="fr-FR"/>
+        </w:rPr>
       </w:pPr>
       <w:r>
         <w:rPr>
@@ -330,6 +416,9 @@
           <w:ilvl w:val="0"/>
           <w:numId w:val="3"/>
         </w:numPr>
+        <w:rPr>
+          <w:lang w:val="fr-FR"/>
+        </w:rPr>
       </w:pPr>
       <w:r>
         <w:rPr>
@@ -345,6 +434,9 @@
           <w:ilvl w:val="0"/>
           <w:numId w:val="3"/>
         </w:numPr>
+        <w:rPr>
+          <w:lang w:val="fr-FR"/>
+        </w:rPr>
       </w:pPr>
       <w:r>
         <w:rPr>
@@ -360,6 +452,9 @@
           <w:ilvl w:val="0"/>
           <w:numId w:val="3"/>
         </w:numPr>
+        <w:rPr>
+          <w:lang w:val="fr-FR"/>
+        </w:rPr>
       </w:pPr>
       <w:r>
         <w:rPr>
@@ -371,6 +466,9 @@
     <w:p>
       <w:pPr>
         <w:pStyle w:val="Paragraphedeliste"/>
+        <w:rPr>
+          <w:lang w:val="fr-FR"/>
+        </w:rPr>
       </w:pPr>
     </w:p>
     <w:p>
@@ -389,28 +487,23 @@
         <w:rPr>
           <w:lang w:val="fr-FR"/>
         </w:rPr>
-        <w:t>Jour</w:t>
-      </w:r>
-      <w:r>
-        <w:rPr>
-          <w:lang w:val="fr-FR"/>
-        </w:rPr>
-        <w:t xml:space="preserve"> 2</w:t>
-      </w:r>
-    </w:p>
-    <w:p>
-      <w:pPr>
-        <w:pStyle w:val="Textbody"/>
-        <w:rPr>
-          <w:lang w:val="fr-FR"/>
-        </w:rPr>
-      </w:pPr>
-      <w:bookmarkStart w:id="0" w:name="_GoBack"/>
-      <w:bookmarkEnd w:id="0"/>
-    </w:p>
-    <w:p>
-      <w:pPr>
-        <w:pStyle w:val="Textbody"/>
+        <w:t>Jour 2</w:t>
+      </w:r>
+    </w:p>
+    <w:p>
+      <w:pPr>
+        <w:pStyle w:val="Textbody"/>
+        <w:rPr>
+          <w:lang w:val="fr-FR"/>
+        </w:rPr>
+      </w:pPr>
+    </w:p>
+    <w:p>
+      <w:pPr>
+        <w:pStyle w:val="Textbody"/>
+        <w:rPr>
+          <w:lang w:val="fr-FR"/>
+        </w:rPr>
       </w:pPr>
       <w:r>
         <w:rPr>
@@ -422,6 +515,9 @@
     <w:p>
       <w:pPr>
         <w:pStyle w:val="Textbody"/>
+        <w:rPr>
+          <w:lang w:val="fr-FR"/>
+        </w:rPr>
       </w:pPr>
       <w:hyperlink r:id="rId9">
         <w:r>
@@ -436,7 +532,535 @@
     <w:p>
       <w:pPr>
         <w:pStyle w:val="Textbody"/>
-      </w:pPr>
+        <w:rPr>
+          <w:lang w:val="fr-FR"/>
+        </w:rPr>
+      </w:pPr>
+      <w:r>
+        <w:rPr>
+          <w:lang w:val="fr-FR"/>
+        </w:rPr>
+        <w:t xml:space="preserve">Nous avons tous regardé les tutoriels de M. Buffa sur </w:t>
+      </w:r>
+      <w:r>
+        <w:rPr>
+          <w:lang w:val="fr-FR"/>
+        </w:rPr>
+        <w:t>JavaScript</w:t>
+      </w:r>
+      <w:r>
+        <w:rPr>
+          <w:lang w:val="fr-FR"/>
+        </w:rPr>
+        <w:t xml:space="preserve">, JQuery et les </w:t>
+      </w:r>
+      <w:r>
+        <w:rPr>
+          <w:lang w:val="fr-FR"/>
+        </w:rPr>
+        <w:t>Web sockets</w:t>
+      </w:r>
+      <w:r>
+        <w:rPr>
+          <w:lang w:val="fr-FR"/>
+        </w:rPr>
+        <w:t xml:space="preserve">. </w:t>
+      </w:r>
+    </w:p>
+    <w:p>
+      <w:pPr>
+        <w:pStyle w:val="Textbody"/>
+        <w:rPr>
+          <w:lang w:val="fr-FR"/>
+        </w:rPr>
+      </w:pPr>
+      <w:r>
+        <w:rPr>
+          <w:lang w:val="fr-FR"/>
+        </w:rPr>
+        <w:t xml:space="preserve">Après nous être familiarise avec </w:t>
+      </w:r>
+      <w:r>
+        <w:rPr>
+          <w:lang w:val="fr-FR"/>
+        </w:rPr>
+        <w:t xml:space="preserve">ces concepts, nous avons commencé à </w:t>
+      </w:r>
+      <w:r>
+        <w:rPr>
+          <w:lang w:val="fr-FR"/>
+        </w:rPr>
+        <w:t>réfléchir</w:t>
+      </w:r>
+      <w:r>
+        <w:rPr>
+          <w:lang w:val="fr-FR"/>
+        </w:rPr>
+        <w:t xml:space="preserve"> à l’hébergement de l’application. </w:t>
+      </w:r>
+    </w:p>
+    <w:p>
+      <w:pPr>
+        <w:pStyle w:val="Textbody"/>
+        <w:rPr>
+          <w:lang w:val="fr-FR"/>
+        </w:rPr>
+      </w:pPr>
+      <w:r>
+        <w:rPr>
+          <w:lang w:val="fr-FR"/>
+        </w:rPr>
+        <w:t xml:space="preserve">Nous avons donc ouvert un serveur Openshift proposé par Redhat. </w:t>
+      </w:r>
+      <w:hyperlink r:id="rId10" w:history="1">
+        <w:r>
+          <w:rPr>
+            <w:rStyle w:val="Lienhypertexte"/>
+            <w:lang w:val="fr-FR"/>
+          </w:rPr>
+          <w:t>https://www.openshift.com/</w:t>
+        </w:r>
+      </w:hyperlink>
+      <w:r>
+        <w:rPr>
+          <w:lang w:val="fr-FR"/>
+        </w:rPr>
+        <w:t xml:space="preserve"> à l’URL suivante: </w:t>
+      </w:r>
+      <w:hyperlink r:id="rId11" w:history="1">
+        <w:r>
+          <w:rPr>
+            <w:rStyle w:val="Lienhypertexte"/>
+            <w:lang w:val="fr-FR"/>
+          </w:rPr>
+          <w:t>http://svgwebsocket-polytech.rhcloud.com/</w:t>
+        </w:r>
+      </w:hyperlink>
+    </w:p>
+    <w:p>
+      <w:pPr>
+        <w:pStyle w:val="Textbody"/>
+        <w:rPr>
+          <w:lang w:val="fr-FR"/>
+        </w:rPr>
+      </w:pPr>
+      <w:r>
+        <w:rPr>
+          <w:lang w:val="fr-FR"/>
+        </w:rPr>
+        <w:t xml:space="preserve">Ce serveur fonctionne sous nodeJS. </w:t>
+      </w:r>
+    </w:p>
+    <w:p>
+      <w:pPr>
+        <w:pStyle w:val="Textbody"/>
+        <w:rPr>
+          <w:lang w:val="fr-FR"/>
+        </w:rPr>
+      </w:pPr>
+      <w:r>
+        <w:rPr>
+          <w:lang w:val="fr-FR"/>
+        </w:rPr>
+        <w:t>Pour pouvoir utiliser ce serveur, il faut uploader dessus le .</w:t>
+      </w:r>
+      <w:proofErr w:type="spellStart"/>
+      <w:r>
+        <w:rPr>
+          <w:lang w:val="fr-FR"/>
+        </w:rPr>
+        <w:t>js</w:t>
+      </w:r>
+      <w:proofErr w:type="spellEnd"/>
+      <w:r>
+        <w:rPr>
+          <w:lang w:val="fr-FR"/>
+        </w:rPr>
+        <w:t xml:space="preserve"> implémentant le serveur, ainsi que la page html contenant notre chat et le SVG Edit. Une fois ces fichiers dans le serveur, il faut installer les modules express et socket.io (expliqué au jour 1) via la commande </w:t>
+      </w:r>
+    </w:p>
+    <w:p>
+      <w:pPr>
+        <w:pStyle w:val="Textbody"/>
+        <w:ind w:firstLine="708"/>
+        <w:rPr>
+          <w:lang w:val="fr-FR"/>
+        </w:rPr>
+      </w:pPr>
+      <w:r>
+        <w:rPr>
+          <w:lang w:val="fr-FR"/>
+        </w:rPr>
+        <w:t xml:space="preserve">$ </w:t>
+      </w:r>
+      <w:proofErr w:type="spellStart"/>
+      <w:proofErr w:type="gramStart"/>
+      <w:r>
+        <w:rPr>
+          <w:lang w:val="fr-FR"/>
+        </w:rPr>
+        <w:t>npm</w:t>
+      </w:r>
+      <w:proofErr w:type="spellEnd"/>
+      <w:proofErr w:type="gramEnd"/>
+      <w:r>
+        <w:rPr>
+          <w:lang w:val="fr-FR"/>
+        </w:rPr>
+        <w:t xml:space="preserve"> </w:t>
+      </w:r>
+      <w:proofErr w:type="spellStart"/>
+      <w:r>
+        <w:rPr>
+          <w:lang w:val="fr-FR"/>
+        </w:rPr>
+        <w:t>install</w:t>
+      </w:r>
+      <w:proofErr w:type="spellEnd"/>
+      <w:r>
+        <w:rPr>
+          <w:lang w:val="fr-FR"/>
+        </w:rPr>
+        <w:t xml:space="preserve"> xxx</w:t>
+      </w:r>
+    </w:p>
+    <w:p>
+      <w:pPr>
+        <w:pStyle w:val="Textbody"/>
+        <w:rPr>
+          <w:lang w:val="fr-FR"/>
+        </w:rPr>
+      </w:pPr>
+      <w:r>
+        <w:rPr>
+          <w:lang w:val="fr-FR"/>
+        </w:rPr>
+        <w:t xml:space="preserve">On note qu’il faut donc utiliser une console avec un accès </w:t>
+      </w:r>
+      <w:proofErr w:type="spellStart"/>
+      <w:r>
+        <w:rPr>
+          <w:lang w:val="fr-FR"/>
+        </w:rPr>
+        <w:t>ssh</w:t>
+      </w:r>
+      <w:proofErr w:type="spellEnd"/>
+      <w:r>
+        <w:rPr>
+          <w:lang w:val="fr-FR"/>
+        </w:rPr>
+        <w:t xml:space="preserve"> sur le serveur afin de pouvoir installer ces modules dessus. </w:t>
+      </w:r>
+    </w:p>
+    <w:p>
+      <w:pPr>
+        <w:pStyle w:val="Textbody"/>
+        <w:rPr>
+          <w:lang w:val="fr-FR"/>
+        </w:rPr>
+      </w:pPr>
+      <w:r>
+        <w:rPr>
+          <w:lang w:val="fr-FR"/>
+        </w:rPr>
+        <w:t xml:space="preserve">Pour lancer le serveur nodeJS il suffit de lancer la commande </w:t>
+      </w:r>
+    </w:p>
+    <w:p>
+      <w:pPr>
+        <w:pStyle w:val="Textbody"/>
+        <w:rPr>
+          <w:lang w:val="fr-FR"/>
+        </w:rPr>
+      </w:pPr>
+      <w:r>
+        <w:rPr>
+          <w:lang w:val="fr-FR"/>
+        </w:rPr>
+        <w:tab/>
+        <w:t xml:space="preserve">$ </w:t>
+      </w:r>
+      <w:proofErr w:type="spellStart"/>
+      <w:proofErr w:type="gramStart"/>
+      <w:r>
+        <w:rPr>
+          <w:lang w:val="fr-FR"/>
+        </w:rPr>
+        <w:t>node</w:t>
+      </w:r>
+      <w:proofErr w:type="spellEnd"/>
+      <w:proofErr w:type="gramEnd"/>
+      <w:r>
+        <w:rPr>
+          <w:lang w:val="fr-FR"/>
+        </w:rPr>
+        <w:t xml:space="preserve"> xxx.js </w:t>
+      </w:r>
+    </w:p>
+    <w:p>
+      <w:pPr>
+        <w:pStyle w:val="Textbody"/>
+        <w:rPr>
+          <w:lang w:val="fr-FR"/>
+        </w:rPr>
+      </w:pPr>
+      <w:r>
+        <w:rPr>
+          <w:lang w:val="fr-FR"/>
+        </w:rPr>
+        <w:t xml:space="preserve">Où xxx.js est le fichier </w:t>
+      </w:r>
+      <w:r>
+        <w:rPr>
+          <w:lang w:val="fr-FR"/>
+        </w:rPr>
+        <w:t>JavaScript</w:t>
+      </w:r>
+      <w:r>
+        <w:rPr>
+          <w:lang w:val="fr-FR"/>
+        </w:rPr>
+        <w:t xml:space="preserve"> correspondant au serveur. </w:t>
+      </w:r>
+    </w:p>
+    <w:p>
+      <w:pPr>
+        <w:pStyle w:val="Textbody"/>
+        <w:rPr>
+          <w:lang w:val="fr-FR"/>
+        </w:rPr>
+      </w:pPr>
+    </w:p>
+    <w:p>
+      <w:pPr>
+        <w:pStyle w:val="Textbody"/>
+        <w:rPr>
+          <w:lang w:val="fr-FR"/>
+        </w:rPr>
+      </w:pPr>
+    </w:p>
+    <w:p>
+      <w:pPr>
+        <w:pStyle w:val="Textbody"/>
+        <w:rPr>
+          <w:lang w:val="fr-FR"/>
+        </w:rPr>
+      </w:pPr>
+    </w:p>
+    <w:p>
+      <w:pPr>
+        <w:pStyle w:val="Textbody"/>
+        <w:rPr>
+          <w:lang w:val="fr-FR"/>
+        </w:rPr>
+      </w:pPr>
+      <w:r>
+        <w:rPr>
+          <w:lang w:val="fr-FR"/>
+        </w:rPr>
+        <w:lastRenderedPageBreak/>
+        <w:t>Travail effectué :</w:t>
+      </w:r>
+    </w:p>
+    <w:p>
+      <w:pPr>
+        <w:pStyle w:val="Textbody"/>
+        <w:numPr>
+          <w:ilvl w:val="0"/>
+          <w:numId w:val="5"/>
+        </w:numPr>
+        <w:rPr>
+          <w:lang w:val="fr-FR"/>
+        </w:rPr>
+      </w:pPr>
+      <w:r>
+        <w:rPr>
+          <w:lang w:val="fr-FR"/>
+        </w:rPr>
+        <w:t xml:space="preserve">Adrien et Guillaume : </w:t>
+      </w:r>
+    </w:p>
+    <w:p>
+      <w:pPr>
+        <w:pStyle w:val="Textbody"/>
+        <w:rPr>
+          <w:lang w:val="fr-FR"/>
+        </w:rPr>
+      </w:pPr>
+      <w:r>
+        <w:rPr>
+          <w:lang w:val="fr-FR"/>
+        </w:rPr>
+        <w:t xml:space="preserve">Afin de pouvoir tous travailler sur un code de façon collaborative, nous avons cherché un IDE permettant directement de déployer notre code sur notre serveur Openshift. </w:t>
+      </w:r>
+    </w:p>
+    <w:p>
+      <w:pPr>
+        <w:pStyle w:val="Textbody"/>
+        <w:rPr>
+          <w:lang w:val="fr-FR"/>
+        </w:rPr>
+      </w:pPr>
+      <w:r>
+        <w:rPr>
+          <w:lang w:val="fr-FR"/>
+        </w:rPr>
+        <w:t>Nous avons essayé de faire fonctionner cloud9, qui trav</w:t>
+      </w:r>
+      <w:r>
+        <w:rPr>
+          <w:lang w:val="fr-FR"/>
+        </w:rPr>
+        <w:t>aille en collaboration avec Red</w:t>
+      </w:r>
+      <w:r>
+        <w:rPr>
+          <w:lang w:val="fr-FR"/>
+        </w:rPr>
+        <w:t>hat</w:t>
+      </w:r>
+      <w:bookmarkStart w:id="0" w:name="_GoBack"/>
+      <w:bookmarkEnd w:id="0"/>
+      <w:r>
+        <w:rPr>
+          <w:lang w:val="fr-FR"/>
+        </w:rPr>
+        <w:t xml:space="preserve">, mais depuis quelques mois, la fonction permettant de travailler de concert entre Openshift et Cloud9 ne fonctionne plus. </w:t>
+      </w:r>
+    </w:p>
+    <w:p>
+      <w:pPr>
+        <w:pStyle w:val="Textbody"/>
+        <w:rPr>
+          <w:lang w:val="fr-FR"/>
+        </w:rPr>
+      </w:pPr>
+      <w:r>
+        <w:rPr>
+          <w:lang w:val="fr-FR"/>
+        </w:rPr>
+        <w:t xml:space="preserve">Nous cherchons donc actuellement une solution. </w:t>
+      </w:r>
+    </w:p>
+    <w:p>
+      <w:pPr>
+        <w:pStyle w:val="Textbody"/>
+        <w:rPr>
+          <w:lang w:val="fr-FR"/>
+        </w:rPr>
+      </w:pPr>
+      <w:r>
+        <w:rPr>
+          <w:lang w:val="fr-FR"/>
+        </w:rPr>
+        <w:t xml:space="preserve">Nous avons aussi essayé de faire fonctionner les solutions basiques du chat sur le serveur Openshift. </w:t>
+      </w:r>
+    </w:p>
+    <w:p>
+      <w:pPr>
+        <w:pStyle w:val="Textbody"/>
+        <w:numPr>
+          <w:ilvl w:val="0"/>
+          <w:numId w:val="5"/>
+        </w:numPr>
+        <w:rPr>
+          <w:lang w:val="fr-FR"/>
+        </w:rPr>
+      </w:pPr>
+      <w:r>
+        <w:rPr>
+          <w:lang w:val="fr-FR"/>
+        </w:rPr>
+        <w:t xml:space="preserve">Zhou :  </w:t>
+      </w:r>
+    </w:p>
+    <w:p>
+      <w:pPr>
+        <w:pStyle w:val="Textbody"/>
+        <w:rPr>
+          <w:lang w:val="fr-FR"/>
+        </w:rPr>
+      </w:pPr>
+      <w:r>
+        <w:rPr>
+          <w:lang w:val="fr-FR"/>
+        </w:rPr>
+        <w:t xml:space="preserve">Intégration du module SVG Edit avec le chat. C’est-à-dire créer un .html contenant ces deux parties là. Pour cela, Zhou doit apprendre comment manipuler SVG Edit, et comment le configurer (taille, intégration dans un </w:t>
+      </w:r>
+      <w:proofErr w:type="spellStart"/>
+      <w:r>
+        <w:rPr>
+          <w:lang w:val="fr-FR"/>
+        </w:rPr>
+        <w:t>iframe</w:t>
+      </w:r>
+      <w:proofErr w:type="spellEnd"/>
+      <w:r>
+        <w:rPr>
+          <w:lang w:val="fr-FR"/>
+        </w:rPr>
+        <w:t xml:space="preserve">, </w:t>
+      </w:r>
+      <w:proofErr w:type="spellStart"/>
+      <w:r>
+        <w:rPr>
+          <w:lang w:val="fr-FR"/>
+        </w:rPr>
+        <w:t>canvas</w:t>
+      </w:r>
+      <w:proofErr w:type="spellEnd"/>
+      <w:r>
+        <w:rPr>
+          <w:lang w:val="fr-FR"/>
+        </w:rPr>
+        <w:t>…)</w:t>
+      </w:r>
+    </w:p>
+    <w:p>
+      <w:pPr>
+        <w:pStyle w:val="Textbody"/>
+        <w:numPr>
+          <w:ilvl w:val="0"/>
+          <w:numId w:val="5"/>
+        </w:numPr>
+        <w:rPr>
+          <w:lang w:val="fr-FR"/>
+        </w:rPr>
+      </w:pPr>
+      <w:r>
+        <w:rPr>
+          <w:lang w:val="fr-FR"/>
+        </w:rPr>
+        <w:t>Jean-Sébastien :</w:t>
+      </w:r>
+    </w:p>
+    <w:p>
+      <w:pPr>
+        <w:pStyle w:val="Textbody"/>
+        <w:rPr>
+          <w:lang w:val="fr-FR"/>
+        </w:rPr>
+      </w:pPr>
+      <w:r>
+        <w:rPr>
+          <w:lang w:val="fr-FR"/>
+        </w:rPr>
+        <w:t xml:space="preserve">Jean-Sébastien se concentre sur le fonctionnement des web sockets. Il a créé un serveur JavaScript minimal contenant les fonctions dont nous aurons besoin afin de faire communiquer nos clients. </w:t>
+      </w:r>
+    </w:p>
+    <w:p>
+      <w:pPr>
+        <w:pStyle w:val="Textbody"/>
+        <w:rPr>
+          <w:lang w:val="fr-FR"/>
+        </w:rPr>
+      </w:pPr>
+      <w:r>
+        <w:rPr>
+          <w:lang w:val="fr-FR"/>
+        </w:rPr>
+        <w:t xml:space="preserve">Nous disposons donc de web sockets permettant de communiquer avec le serveur nodeJS en communiquant avec du JSON. </w:t>
+      </w:r>
     </w:p>
     <w:sectPr>
       <w:pgSz w:w="11906" w:h="16838"/>
@@ -565,6 +1189,119 @@
     </w:lvl>
   </w:abstractNum>
   <w:abstractNum w:abstractNumId="1">
+    <w:nsid w:val="3B377D9B"/>
+    <w:multiLevelType w:val="hybridMultilevel"/>
+    <w:tmpl w:val="35961104"/>
+    <w:lvl w:ilvl="0" w:tplc="040C0001">
+      <w:start w:val="1"/>
+      <w:numFmt w:val="bullet"/>
+      <w:lvlText w:val=""/>
+      <w:lvlJc w:val="left"/>
+      <w:pPr>
+        <w:ind w:left="720" w:hanging="360"/>
+      </w:pPr>
+      <w:rPr>
+        <w:rFonts w:ascii="Symbol" w:hAnsi="Symbol" w:hint="default"/>
+      </w:rPr>
+    </w:lvl>
+    <w:lvl w:ilvl="1" w:tplc="040C0003" w:tentative="1">
+      <w:start w:val="1"/>
+      <w:numFmt w:val="bullet"/>
+      <w:lvlText w:val="o"/>
+      <w:lvlJc w:val="left"/>
+      <w:pPr>
+        <w:ind w:left="1440" w:hanging="360"/>
+      </w:pPr>
+      <w:rPr>
+        <w:rFonts w:ascii="Courier New" w:hAnsi="Courier New" w:cs="Courier New" w:hint="default"/>
+      </w:rPr>
+    </w:lvl>
+    <w:lvl w:ilvl="2" w:tplc="040C0005" w:tentative="1">
+      <w:start w:val="1"/>
+      <w:numFmt w:val="bullet"/>
+      <w:lvlText w:val=""/>
+      <w:lvlJc w:val="left"/>
+      <w:pPr>
+        <w:ind w:left="2160" w:hanging="360"/>
+      </w:pPr>
+      <w:rPr>
+        <w:rFonts w:ascii="Wingdings" w:hAnsi="Wingdings" w:hint="default"/>
+      </w:rPr>
+    </w:lvl>
+    <w:lvl w:ilvl="3" w:tplc="040C0001" w:tentative="1">
+      <w:start w:val="1"/>
+      <w:numFmt w:val="bullet"/>
+      <w:lvlText w:val=""/>
+      <w:lvlJc w:val="left"/>
+      <w:pPr>
+        <w:ind w:left="2880" w:hanging="360"/>
+      </w:pPr>
+      <w:rPr>
+        <w:rFonts w:ascii="Symbol" w:hAnsi="Symbol" w:hint="default"/>
+      </w:rPr>
+    </w:lvl>
+    <w:lvl w:ilvl="4" w:tplc="040C0003" w:tentative="1">
+      <w:start w:val="1"/>
+      <w:numFmt w:val="bullet"/>
+      <w:lvlText w:val="o"/>
+      <w:lvlJc w:val="left"/>
+      <w:pPr>
+        <w:ind w:left="3600" w:hanging="360"/>
+      </w:pPr>
+      <w:rPr>
+        <w:rFonts w:ascii="Courier New" w:hAnsi="Courier New" w:cs="Courier New" w:hint="default"/>
+      </w:rPr>
+    </w:lvl>
+    <w:lvl w:ilvl="5" w:tplc="040C0005" w:tentative="1">
+      <w:start w:val="1"/>
+      <w:numFmt w:val="bullet"/>
+      <w:lvlText w:val=""/>
+      <w:lvlJc w:val="left"/>
+      <w:pPr>
+        <w:ind w:left="4320" w:hanging="360"/>
+      </w:pPr>
+      <w:rPr>
+        <w:rFonts w:ascii="Wingdings" w:hAnsi="Wingdings" w:hint="default"/>
+      </w:rPr>
+    </w:lvl>
+    <w:lvl w:ilvl="6" w:tplc="040C0001" w:tentative="1">
+      <w:start w:val="1"/>
+      <w:numFmt w:val="bullet"/>
+      <w:lvlText w:val=""/>
+      <w:lvlJc w:val="left"/>
+      <w:pPr>
+        <w:ind w:left="5040" w:hanging="360"/>
+      </w:pPr>
+      <w:rPr>
+        <w:rFonts w:ascii="Symbol" w:hAnsi="Symbol" w:hint="default"/>
+      </w:rPr>
+    </w:lvl>
+    <w:lvl w:ilvl="7" w:tplc="040C0003" w:tentative="1">
+      <w:start w:val="1"/>
+      <w:numFmt w:val="bullet"/>
+      <w:lvlText w:val="o"/>
+      <w:lvlJc w:val="left"/>
+      <w:pPr>
+        <w:ind w:left="5760" w:hanging="360"/>
+      </w:pPr>
+      <w:rPr>
+        <w:rFonts w:ascii="Courier New" w:hAnsi="Courier New" w:cs="Courier New" w:hint="default"/>
+      </w:rPr>
+    </w:lvl>
+    <w:lvl w:ilvl="8" w:tplc="040C0005" w:tentative="1">
+      <w:start w:val="1"/>
+      <w:numFmt w:val="bullet"/>
+      <w:lvlText w:val=""/>
+      <w:lvlJc w:val="left"/>
+      <w:pPr>
+        <w:ind w:left="6480" w:hanging="360"/>
+      </w:pPr>
+      <w:rPr>
+        <w:rFonts w:ascii="Wingdings" w:hAnsi="Wingdings" w:hint="default"/>
+      </w:rPr>
+    </w:lvl>
+  </w:abstractNum>
+  <w:abstractNum w:abstractNumId="2">
     <w:nsid w:val="4CA1011A"/>
     <w:multiLevelType w:val="multilevel"/>
     <w:tmpl w:val="F58CAB32"/>
@@ -650,7 +1387,7 @@
       </w:pPr>
     </w:lvl>
   </w:abstractNum>
-  <w:abstractNum w:abstractNumId="2">
+  <w:abstractNum w:abstractNumId="3">
     <w:nsid w:val="761D16F4"/>
     <w:multiLevelType w:val="multilevel"/>
     <w:tmpl w:val="A38491F2"/>
@@ -773,7 +1510,7 @@
       </w:pPr>
     </w:lvl>
   </w:abstractNum>
-  <w:abstractNum w:abstractNumId="3">
+  <w:abstractNum w:abstractNumId="4">
     <w:nsid w:val="78551D0C"/>
     <w:multiLevelType w:val="multilevel"/>
     <w:tmpl w:val="3CD06ADE"/>
@@ -887,16 +1624,19 @@
     </w:lvl>
   </w:abstractNum>
   <w:num w:numId="1">
-    <w:abstractNumId w:val="2"/>
+    <w:abstractNumId w:val="3"/>
   </w:num>
   <w:num w:numId="2">
-    <w:abstractNumId w:val="1"/>
+    <w:abstractNumId w:val="2"/>
   </w:num>
   <w:num w:numId="3">
     <w:abstractNumId w:val="0"/>
   </w:num>
   <w:num w:numId="4">
-    <w:abstractNumId w:val="3"/>
+    <w:abstractNumId w:val="4"/>
+  </w:num>
+  <w:num w:numId="5">
+    <w:abstractNumId w:val="1"/>
   </w:num>
 </w:numbering>
 </file>
@@ -1283,6 +2023,18 @@
       <w:ind w:left="720"/>
       <w:contextualSpacing/>
     </w:pPr>
+  </w:style>
+  <w:style w:type="character" w:styleId="Lienhypertexte">
+    <w:name w:val="Hyperlink"/>
+    <w:basedOn w:val="Policepardfaut"/>
+    <w:uiPriority w:val="99"/>
+    <w:semiHidden/>
+    <w:unhideWhenUsed/>
+    <w:rsid w:val="00A454AB"/>
+    <w:rPr>
+      <w:color w:val="0000FF"/>
+      <w:u w:val="single"/>
+    </w:rPr>
   </w:style>
 </w:styles>
 </file>

</xml_diff>

<commit_message>
Jour 9 - Modification / Suppression d'élément
Explication de la modification permettant de distinguer la modification
d'un élément et sa suppression
</commit_message>
<xml_diff>
--- a/Journal de bord.docx
+++ b/Journal de bord.docx
@@ -1,6 +1,6 @@
 
 <file path=word/document.xml><?xml version="1.0" encoding="utf-8"?>
-<w:document xmlns:wpc="http://schemas.microsoft.com/office/word/2010/wordprocessingCanvas" xmlns:mc="http://schemas.openxmlformats.org/markup-compatibility/2006" xmlns:o="urn:schemas-microsoft-com:office:office" xmlns:r="http://schemas.openxmlformats.org/officeDocument/2006/relationships" xmlns:m="http://schemas.openxmlformats.org/officeDocument/2006/math" xmlns:v="urn:schemas-microsoft-com:vml" xmlns:wp14="http://schemas.microsoft.com/office/word/2010/wordprocessingDrawing" xmlns:wp="http://schemas.openxmlformats.org/drawingml/2006/wordprocessingDrawing" xmlns:w10="urn:schemas-microsoft-com:office:word" xmlns:w="http://schemas.openxmlformats.org/wordprocessingml/2006/main" xmlns:w14="http://schemas.microsoft.com/office/word/2010/wordml" xmlns:wpg="http://schemas.microsoft.com/office/word/2010/wordprocessingGroup" xmlns:wpi="http://schemas.microsoft.com/office/word/2010/wordprocessingInk" xmlns:wne="http://schemas.microsoft.com/office/word/2006/wordml" xmlns:wps="http://schemas.microsoft.com/office/word/2010/wordprocessingShape" mc:Ignorable="w14 wp14">
+<w:document xmlns:ve="http://schemas.openxmlformats.org/markup-compatibility/2006" xmlns:o="urn:schemas-microsoft-com:office:office" xmlns:r="http://schemas.openxmlformats.org/officeDocument/2006/relationships" xmlns:m="http://schemas.openxmlformats.org/officeDocument/2006/math" xmlns:v="urn:schemas-microsoft-com:vml" xmlns:wp="http://schemas.openxmlformats.org/drawingml/2006/wordprocessingDrawing" xmlns:w10="urn:schemas-microsoft-com:office:word" xmlns:w="http://schemas.openxmlformats.org/wordprocessingml/2006/main" xmlns:wne="http://schemas.microsoft.com/office/word/2006/wordml">
   <w:body>
     <w:p>
       <w:pPr>
@@ -39,7 +39,7 @@
       <w:r>
         <w:t xml:space="preserve">Paint collaboratif: </w:t>
       </w:r>
-      <w:hyperlink r:id="rId6">
+      <w:hyperlink r:id="rId5">
         <w:r>
           <w:rPr>
             <w:rStyle w:val="InternetLink"/>
@@ -62,7 +62,7 @@
       <w:r>
         <w:t xml:space="preserve">, JQuery, Web Sockets: </w:t>
       </w:r>
-      <w:hyperlink r:id="rId7">
+      <w:hyperlink r:id="rId6">
         <w:r>
           <w:rPr>
             <w:rStyle w:val="InternetLink"/>
@@ -79,7 +79,7 @@
       <w:r>
         <w:t xml:space="preserve">TP Chat Web Socket: </w:t>
       </w:r>
-      <w:hyperlink r:id="rId8">
+      <w:hyperlink r:id="rId7">
         <w:r>
           <w:rPr>
             <w:rStyle w:val="InternetLink"/>
@@ -312,7 +312,7 @@
       <w:pPr>
         <w:pStyle w:val="Textbody"/>
       </w:pPr>
-      <w:hyperlink r:id="rId9">
+      <w:hyperlink r:id="rId8">
         <w:r>
           <w:rPr>
             <w:rStyle w:val="InternetLink"/>
@@ -366,7 +366,7 @@
       <w:r>
         <w:t xml:space="preserve">Nous avons donc ouvert un serveur Openshift proposé par Redhat. </w:t>
       </w:r>
-      <w:hyperlink r:id="rId10" w:history="1">
+      <w:hyperlink r:id="rId9" w:history="1">
         <w:r>
           <w:rPr>
             <w:rStyle w:val="Lienhypertexte"/>
@@ -377,7 +377,7 @@
       <w:r>
         <w:t xml:space="preserve"> à l’URL suivante: </w:t>
       </w:r>
-      <w:hyperlink r:id="rId11" w:history="1">
+      <w:hyperlink r:id="rId10" w:history="1">
         <w:r>
           <w:rPr>
             <w:rStyle w:val="Lienhypertexte"/>
@@ -399,57 +399,23 @@
         <w:pStyle w:val="Textbody"/>
       </w:pPr>
       <w:r>
-        <w:t>Pour pouvoir utiliser ce serveur, il faut uploader dessus le .</w:t>
-      </w:r>
-      <w:proofErr w:type="spellStart"/>
-      <w:r>
-        <w:t>js</w:t>
-      </w:r>
-      <w:proofErr w:type="spellEnd"/>
-      <w:r>
-        <w:t xml:space="preserve"> implémentant le serveur, ainsi que la page html contenant notre chat et le SVG Edit. Une fois ces fichiers dans le serveur, il faut installer les modules express et socket.io (expliqué au jour 1) via la commande </w:t>
-      </w:r>
-    </w:p>
-    <w:p>
-      <w:pPr>
-        <w:pStyle w:val="Textbody"/>
-      </w:pPr>
-      <w:r>
-        <w:t xml:space="preserve">$ </w:t>
-      </w:r>
-      <w:proofErr w:type="spellStart"/>
-      <w:proofErr w:type="gramStart"/>
-      <w:r>
-        <w:t>npm</w:t>
-      </w:r>
-      <w:proofErr w:type="spellEnd"/>
-      <w:proofErr w:type="gramEnd"/>
-      <w:r>
-        <w:t xml:space="preserve"> </w:t>
-      </w:r>
-      <w:proofErr w:type="spellStart"/>
-      <w:r>
-        <w:t>install</w:t>
-      </w:r>
-      <w:proofErr w:type="spellEnd"/>
-      <w:r>
-        <w:t xml:space="preserve"> xxx</w:t>
-      </w:r>
-    </w:p>
-    <w:p>
-      <w:pPr>
-        <w:pStyle w:val="Textbody"/>
-      </w:pPr>
-      <w:r>
-        <w:t xml:space="preserve">On note qu’il faut donc utiliser une console avec un accès </w:t>
-      </w:r>
-      <w:proofErr w:type="spellStart"/>
-      <w:r>
-        <w:t>ssh</w:t>
-      </w:r>
-      <w:proofErr w:type="spellEnd"/>
-      <w:r>
-        <w:t xml:space="preserve"> sur le serveur afin de pouvoir installer ces modules dessus. </w:t>
+        <w:t xml:space="preserve">Pour pouvoir utiliser ce serveur, il faut uploader dessus le .js implémentant le serveur, ainsi que la page html contenant notre chat et le SVG Edit. Une fois ces fichiers dans le serveur, il faut installer les modules express et socket.io (expliqué au jour 1) via la commande </w:t>
+      </w:r>
+    </w:p>
+    <w:p>
+      <w:pPr>
+        <w:pStyle w:val="Textbody"/>
+      </w:pPr>
+      <w:r>
+        <w:t>$ npm install xxx</w:t>
+      </w:r>
+    </w:p>
+    <w:p>
+      <w:pPr>
+        <w:pStyle w:val="Textbody"/>
+      </w:pPr>
+      <w:r>
+        <w:t xml:space="preserve">On note qu’il faut donc utiliser une console avec un accès ssh sur le serveur afin de pouvoir installer ces modules dessus. </w:t>
       </w:r>
     </w:p>
     <w:p>
@@ -466,17 +432,7 @@
       </w:pPr>
       <w:r>
         <w:tab/>
-        <w:t xml:space="preserve">$ </w:t>
-      </w:r>
-      <w:proofErr w:type="spellStart"/>
-      <w:proofErr w:type="gramStart"/>
-      <w:r>
-        <w:t>node</w:t>
-      </w:r>
-      <w:proofErr w:type="spellEnd"/>
-      <w:proofErr w:type="gramEnd"/>
-      <w:r>
-        <w:t xml:space="preserve"> xxx.js </w:t>
+        <w:t xml:space="preserve">$ node xxx.js </w:t>
       </w:r>
     </w:p>
     <w:p>
@@ -584,23 +540,7 @@
         <w:pStyle w:val="Textbody"/>
       </w:pPr>
       <w:r>
-        <w:t xml:space="preserve">Intégration du module SVG Edit avec le chat. C’est-à-dire créer un .html contenant ces deux parties là. Pour cela, Zhou doit apprendre comment manipuler SVG Edit, et comment le configurer (taille, intégration dans un </w:t>
-      </w:r>
-      <w:proofErr w:type="spellStart"/>
-      <w:r>
-        <w:t>iframe</w:t>
-      </w:r>
-      <w:proofErr w:type="spellEnd"/>
-      <w:r>
-        <w:t xml:space="preserve">, </w:t>
-      </w:r>
-      <w:proofErr w:type="spellStart"/>
-      <w:r>
-        <w:t>canvas</w:t>
-      </w:r>
-      <w:proofErr w:type="spellEnd"/>
-      <w:r>
-        <w:t>…)</w:t>
+        <w:t>Intégration du module SVG Edit avec le chat. C’est-à-dire créer un .html contenant ces deux parties là. Pour cela, Zhou doit apprendre comment manipuler SVG Edit, et comment le configurer (taille, intégration dans un iframe, canvas…)</w:t>
       </w:r>
     </w:p>
     <w:p>
@@ -677,31 +617,15 @@
         <w:pStyle w:val="Textbody"/>
       </w:pPr>
       <w:r>
-        <w:t xml:space="preserve">Mise en ligne du site avec le chat et la version de </w:t>
-      </w:r>
-      <w:proofErr w:type="spellStart"/>
-      <w:r>
-        <w:t>Svg</w:t>
-      </w:r>
-      <w:proofErr w:type="spellEnd"/>
-      <w:r>
-        <w:t xml:space="preserve"> Edit. </w:t>
-      </w:r>
-    </w:p>
-    <w:p>
-      <w:pPr>
-        <w:pStyle w:val="Textbody"/>
-      </w:pPr>
-      <w:r>
-        <w:t xml:space="preserve">Etude du code de </w:t>
-      </w:r>
-      <w:proofErr w:type="spellStart"/>
-      <w:r>
-        <w:t>Svg</w:t>
-      </w:r>
-      <w:proofErr w:type="spellEnd"/>
-      <w:r>
-        <w:t xml:space="preserve"> Editor. </w:t>
+        <w:t xml:space="preserve">Mise en ligne du site avec le chat et la version de Svg Edit. </w:t>
+      </w:r>
+    </w:p>
+    <w:p>
+      <w:pPr>
+        <w:pStyle w:val="Textbody"/>
+      </w:pPr>
+      <w:r>
+        <w:t xml:space="preserve">Etude du code de Svg Editor. </w:t>
       </w:r>
     </w:p>
     <w:p>
@@ -730,15 +654,7 @@
         <w:t xml:space="preserve">Adrien va s’occuper </w:t>
       </w:r>
       <w:r>
-        <w:t xml:space="preserve">de compléter le chat  de façon à ajouter les fonctionnalités de sélection de documents (qui remplacent les </w:t>
-      </w:r>
-      <w:proofErr w:type="spellStart"/>
-      <w:r>
-        <w:t>rooms</w:t>
-      </w:r>
-      <w:proofErr w:type="spellEnd"/>
-      <w:r>
-        <w:t xml:space="preserve">), et la liste des participants. </w:t>
+        <w:t xml:space="preserve">de compléter le chat  de façon à ajouter les fonctionnalités de sélection de documents (qui remplacent les rooms), et la liste des participants. </w:t>
       </w:r>
     </w:p>
     <w:p>
@@ -754,39 +670,7 @@
         <w:pStyle w:val="Textbody"/>
       </w:pPr>
       <w:r>
-        <w:t xml:space="preserve">Ajout d’une configuration pour express afin de pouvoir utiliser les </w:t>
-      </w:r>
-      <w:proofErr w:type="spellStart"/>
-      <w:r>
-        <w:t>link</w:t>
-      </w:r>
-      <w:proofErr w:type="spellEnd"/>
-      <w:r>
-        <w:t xml:space="preserve"> des </w:t>
-      </w:r>
-      <w:proofErr w:type="spellStart"/>
-      <w:r>
-        <w:t>css</w:t>
-      </w:r>
-      <w:proofErr w:type="spellEnd"/>
-      <w:r>
-        <w:t xml:space="preserve"> et les </w:t>
-      </w:r>
-      <w:proofErr w:type="spellStart"/>
-      <w:r>
-        <w:t>src</w:t>
-      </w:r>
-      <w:proofErr w:type="spellEnd"/>
-      <w:r>
-        <w:t xml:space="preserve"> pour l’</w:t>
-      </w:r>
-      <w:proofErr w:type="spellStart"/>
-      <w:r>
-        <w:t>iframe</w:t>
-      </w:r>
-      <w:proofErr w:type="spellEnd"/>
-      <w:r>
-        <w:t xml:space="preserve"> contenant l’editor. </w:t>
+        <w:t xml:space="preserve">Ajout d’une configuration pour express afin de pouvoir utiliser les link des css et les src pour l’iframe contenant l’editor. </w:t>
       </w:r>
     </w:p>
     <w:p>
@@ -815,47 +699,7 @@
           <w:szCs w:val="20"/>
         </w:rPr>
         <w:lastRenderedPageBreak/>
-        <w:t xml:space="preserve">//configure </w:t>
-      </w:r>
-      <w:proofErr w:type="spellStart"/>
-      <w:r>
-        <w:rPr>
-          <w:rFonts w:ascii="Consolas" w:hAnsi="Consolas" w:cs="Consolas"/>
-          <w:color w:val="3F7F5F"/>
-          <w:sz w:val="20"/>
-          <w:szCs w:val="20"/>
-        </w:rPr>
-        <w:t>everything</w:t>
-      </w:r>
-      <w:proofErr w:type="spellEnd"/>
-      <w:r>
-        <w:rPr>
-          <w:rFonts w:ascii="Consolas" w:hAnsi="Consolas" w:cs="Consolas"/>
-          <w:color w:val="3F7F5F"/>
-          <w:sz w:val="20"/>
-          <w:szCs w:val="20"/>
-        </w:rPr>
-        <w:t xml:space="preserve">, </w:t>
-      </w:r>
-      <w:proofErr w:type="spellStart"/>
-      <w:r>
-        <w:rPr>
-          <w:rFonts w:ascii="Consolas" w:hAnsi="Consolas" w:cs="Consolas"/>
-          <w:color w:val="3F7F5F"/>
-          <w:sz w:val="20"/>
-          <w:szCs w:val="20"/>
-        </w:rPr>
-        <w:t>just</w:t>
-      </w:r>
-      <w:proofErr w:type="spellEnd"/>
-      <w:r>
-        <w:rPr>
-          <w:rFonts w:ascii="Consolas" w:hAnsi="Consolas" w:cs="Consolas"/>
-          <w:color w:val="3F7F5F"/>
-          <w:sz w:val="20"/>
-          <w:szCs w:val="20"/>
-        </w:rPr>
-        <w:t xml:space="preserve"> basic setup</w:t>
+        <w:t>//configure everything, just basic setup</w:t>
       </w:r>
     </w:p>
     <w:p>
@@ -871,8 +715,6 @@
           <w:szCs w:val="20"/>
         </w:rPr>
       </w:pPr>
-      <w:proofErr w:type="spellStart"/>
-      <w:proofErr w:type="gramStart"/>
       <w:r>
         <w:rPr>
           <w:rFonts w:ascii="Consolas" w:hAnsi="Consolas" w:cs="Consolas"/>
@@ -880,20 +722,8 @@
           <w:sz w:val="20"/>
           <w:szCs w:val="20"/>
         </w:rPr>
-        <w:t>app.configure</w:t>
-      </w:r>
-      <w:proofErr w:type="spellEnd"/>
-      <w:r>
-        <w:rPr>
-          <w:rFonts w:ascii="Consolas" w:hAnsi="Consolas" w:cs="Consolas"/>
-          <w:color w:val="000000"/>
-          <w:sz w:val="20"/>
-          <w:szCs w:val="20"/>
-        </w:rPr>
-        <w:t>(</w:t>
-      </w:r>
-      <w:proofErr w:type="spellStart"/>
-      <w:proofErr w:type="gramEnd"/>
+        <w:t>app.configure(</w:t>
+      </w:r>
       <w:r>
         <w:rPr>
           <w:rFonts w:ascii="Consolas" w:hAnsi="Consolas" w:cs="Consolas"/>
@@ -905,7 +735,6 @@
         </w:rPr>
         <w:t>function</w:t>
       </w:r>
-      <w:proofErr w:type="spellEnd"/>
       <w:r>
         <w:rPr>
           <w:rFonts w:ascii="Consolas" w:hAnsi="Consolas" w:cs="Consolas"/>
@@ -936,10 +765,17 @@
           <w:sz w:val="20"/>
           <w:szCs w:val="20"/>
         </w:rPr>
-        <w:t xml:space="preserve">  </w:t>
-      </w:r>
-      <w:proofErr w:type="spellStart"/>
-      <w:proofErr w:type="gramStart"/>
+        <w:t xml:space="preserve">  app.set(</w:t>
+      </w:r>
+      <w:r>
+        <w:rPr>
+          <w:rFonts w:ascii="Consolas" w:hAnsi="Consolas" w:cs="Consolas"/>
+          <w:color w:val="2A00FF"/>
+          <w:sz w:val="20"/>
+          <w:szCs w:val="20"/>
+        </w:rPr>
+        <w:t>'views'</w:t>
+      </w:r>
       <w:r>
         <w:rPr>
           <w:rFonts w:ascii="Consolas" w:hAnsi="Consolas" w:cs="Consolas"/>
@@ -947,19 +783,8 @@
           <w:sz w:val="20"/>
           <w:szCs w:val="20"/>
         </w:rPr>
-        <w:t>app.set</w:t>
-      </w:r>
-      <w:proofErr w:type="spellEnd"/>
-      <w:r>
-        <w:rPr>
-          <w:rFonts w:ascii="Consolas" w:hAnsi="Consolas" w:cs="Consolas"/>
-          <w:color w:val="000000"/>
-          <w:sz w:val="20"/>
-          <w:szCs w:val="20"/>
-        </w:rPr>
-        <w:t>(</w:t>
-      </w:r>
-      <w:proofErr w:type="gramEnd"/>
+        <w:t xml:space="preserve">, __dirname + </w:t>
+      </w:r>
       <w:r>
         <w:rPr>
           <w:rFonts w:ascii="Consolas" w:hAnsi="Consolas" w:cs="Consolas"/>
@@ -967,85 +792,7 @@
           <w:sz w:val="20"/>
           <w:szCs w:val="20"/>
         </w:rPr>
-        <w:t>'</w:t>
-      </w:r>
-      <w:proofErr w:type="spellStart"/>
-      <w:r>
-        <w:rPr>
-          <w:rFonts w:ascii="Consolas" w:hAnsi="Consolas" w:cs="Consolas"/>
-          <w:color w:val="2A00FF"/>
-          <w:sz w:val="20"/>
-          <w:szCs w:val="20"/>
-        </w:rPr>
-        <w:t>views</w:t>
-      </w:r>
-      <w:proofErr w:type="spellEnd"/>
-      <w:r>
-        <w:rPr>
-          <w:rFonts w:ascii="Consolas" w:hAnsi="Consolas" w:cs="Consolas"/>
-          <w:color w:val="2A00FF"/>
-          <w:sz w:val="20"/>
-          <w:szCs w:val="20"/>
-        </w:rPr>
-        <w:t>'</w:t>
-      </w:r>
-      <w:r>
-        <w:rPr>
-          <w:rFonts w:ascii="Consolas" w:hAnsi="Consolas" w:cs="Consolas"/>
-          <w:color w:val="000000"/>
-          <w:sz w:val="20"/>
-          <w:szCs w:val="20"/>
-        </w:rPr>
-        <w:t>, __</w:t>
-      </w:r>
-      <w:proofErr w:type="spellStart"/>
-      <w:r>
-        <w:rPr>
-          <w:rFonts w:ascii="Consolas" w:hAnsi="Consolas" w:cs="Consolas"/>
-          <w:color w:val="000000"/>
-          <w:sz w:val="20"/>
-          <w:szCs w:val="20"/>
-        </w:rPr>
-        <w:t>dirname</w:t>
-      </w:r>
-      <w:proofErr w:type="spellEnd"/>
-      <w:r>
-        <w:rPr>
-          <w:rFonts w:ascii="Consolas" w:hAnsi="Consolas" w:cs="Consolas"/>
-          <w:color w:val="000000"/>
-          <w:sz w:val="20"/>
-          <w:szCs w:val="20"/>
-        </w:rPr>
-        <w:t xml:space="preserve"> + </w:t>
-      </w:r>
-      <w:r>
-        <w:rPr>
-          <w:rFonts w:ascii="Consolas" w:hAnsi="Consolas" w:cs="Consolas"/>
-          <w:color w:val="2A00FF"/>
-          <w:sz w:val="20"/>
-          <w:szCs w:val="20"/>
-        </w:rPr>
-        <w:t>'/</w:t>
-      </w:r>
-      <w:proofErr w:type="spellStart"/>
-      <w:r>
-        <w:rPr>
-          <w:rFonts w:ascii="Consolas" w:hAnsi="Consolas" w:cs="Consolas"/>
-          <w:color w:val="2A00FF"/>
-          <w:sz w:val="20"/>
-          <w:szCs w:val="20"/>
-        </w:rPr>
-        <w:t>views</w:t>
-      </w:r>
-      <w:proofErr w:type="spellEnd"/>
-      <w:r>
-        <w:rPr>
-          <w:rFonts w:ascii="Consolas" w:hAnsi="Consolas" w:cs="Consolas"/>
-          <w:color w:val="2A00FF"/>
-          <w:sz w:val="20"/>
-          <w:szCs w:val="20"/>
-        </w:rPr>
-        <w:t>'</w:t>
+        <w:t>'/views'</w:t>
       </w:r>
       <w:r>
         <w:rPr>
@@ -1077,30 +824,8 @@
           <w:sz w:val="20"/>
           <w:szCs w:val="20"/>
         </w:rPr>
-        <w:t xml:space="preserve">  </w:t>
-      </w:r>
-      <w:proofErr w:type="spellStart"/>
-      <w:proofErr w:type="gramStart"/>
-      <w:r>
-        <w:rPr>
-          <w:rFonts w:ascii="Consolas" w:hAnsi="Consolas" w:cs="Consolas"/>
-          <w:color w:val="000000"/>
-          <w:sz w:val="20"/>
-          <w:szCs w:val="20"/>
-        </w:rPr>
-        <w:t>app.set</w:t>
-      </w:r>
-      <w:proofErr w:type="spellEnd"/>
-      <w:r>
-        <w:rPr>
-          <w:rFonts w:ascii="Consolas" w:hAnsi="Consolas" w:cs="Consolas"/>
-          <w:color w:val="000000"/>
-          <w:sz w:val="20"/>
-          <w:szCs w:val="20"/>
-        </w:rPr>
-        <w:t>(</w:t>
-      </w:r>
-      <w:proofErr w:type="gramEnd"/>
+        <w:t xml:space="preserve">  app.set(</w:t>
+      </w:r>
       <w:r>
         <w:rPr>
           <w:rFonts w:ascii="Consolas" w:hAnsi="Consolas" w:cs="Consolas"/>
@@ -1108,47 +833,7 @@
           <w:sz w:val="20"/>
           <w:szCs w:val="20"/>
         </w:rPr>
-        <w:t>'</w:t>
-      </w:r>
-      <w:proofErr w:type="spellStart"/>
-      <w:r>
-        <w:rPr>
-          <w:rFonts w:ascii="Consolas" w:hAnsi="Consolas" w:cs="Consolas"/>
-          <w:color w:val="2A00FF"/>
-          <w:sz w:val="20"/>
-          <w:szCs w:val="20"/>
-        </w:rPr>
-        <w:t>view</w:t>
-      </w:r>
-      <w:proofErr w:type="spellEnd"/>
-      <w:r>
-        <w:rPr>
-          <w:rFonts w:ascii="Consolas" w:hAnsi="Consolas" w:cs="Consolas"/>
-          <w:color w:val="2A00FF"/>
-          <w:sz w:val="20"/>
-          <w:szCs w:val="20"/>
-        </w:rPr>
-        <w:t xml:space="preserve"> </w:t>
-      </w:r>
-      <w:proofErr w:type="spellStart"/>
-      <w:r>
-        <w:rPr>
-          <w:rFonts w:ascii="Consolas" w:hAnsi="Consolas" w:cs="Consolas"/>
-          <w:color w:val="2A00FF"/>
-          <w:sz w:val="20"/>
-          <w:szCs w:val="20"/>
-        </w:rPr>
-        <w:t>engine</w:t>
-      </w:r>
-      <w:proofErr w:type="spellEnd"/>
-      <w:r>
-        <w:rPr>
-          <w:rFonts w:ascii="Consolas" w:hAnsi="Consolas" w:cs="Consolas"/>
-          <w:color w:val="2A00FF"/>
-          <w:sz w:val="20"/>
-          <w:szCs w:val="20"/>
-        </w:rPr>
-        <w:t>'</w:t>
+        <w:t>'view engine'</w:t>
       </w:r>
       <w:r>
         <w:rPr>
@@ -1198,49 +883,7 @@
           <w:sz w:val="20"/>
           <w:szCs w:val="20"/>
         </w:rPr>
-        <w:t xml:space="preserve">  </w:t>
-      </w:r>
-      <w:proofErr w:type="spellStart"/>
-      <w:proofErr w:type="gramStart"/>
-      <w:r>
-        <w:rPr>
-          <w:rFonts w:ascii="Consolas" w:hAnsi="Consolas" w:cs="Consolas"/>
-          <w:color w:val="000000"/>
-          <w:sz w:val="20"/>
-          <w:szCs w:val="20"/>
-        </w:rPr>
-        <w:t>app.use</w:t>
-      </w:r>
-      <w:proofErr w:type="spellEnd"/>
-      <w:r>
-        <w:rPr>
-          <w:rFonts w:ascii="Consolas" w:hAnsi="Consolas" w:cs="Consolas"/>
-          <w:color w:val="000000"/>
-          <w:sz w:val="20"/>
-          <w:szCs w:val="20"/>
-        </w:rPr>
-        <w:t>(</w:t>
-      </w:r>
-      <w:proofErr w:type="spellStart"/>
-      <w:proofErr w:type="gramEnd"/>
-      <w:r>
-        <w:rPr>
-          <w:rFonts w:ascii="Consolas" w:hAnsi="Consolas" w:cs="Consolas"/>
-          <w:color w:val="000000"/>
-          <w:sz w:val="20"/>
-          <w:szCs w:val="20"/>
-        </w:rPr>
-        <w:t>express.favicon</w:t>
-      </w:r>
-      <w:proofErr w:type="spellEnd"/>
-      <w:r>
-        <w:rPr>
-          <w:rFonts w:ascii="Consolas" w:hAnsi="Consolas" w:cs="Consolas"/>
-          <w:color w:val="000000"/>
-          <w:sz w:val="20"/>
-          <w:szCs w:val="20"/>
-        </w:rPr>
-        <w:t>());</w:t>
+        <w:t xml:space="preserve">  app.use(express.favicon());</w:t>
       </w:r>
     </w:p>
     <w:p>
@@ -1263,49 +906,7 @@
           <w:sz w:val="20"/>
           <w:szCs w:val="20"/>
         </w:rPr>
-        <w:t xml:space="preserve">  </w:t>
-      </w:r>
-      <w:proofErr w:type="spellStart"/>
-      <w:proofErr w:type="gramStart"/>
-      <w:r>
-        <w:rPr>
-          <w:rFonts w:ascii="Consolas" w:hAnsi="Consolas" w:cs="Consolas"/>
-          <w:color w:val="000000"/>
-          <w:sz w:val="20"/>
-          <w:szCs w:val="20"/>
-        </w:rPr>
-        <w:t>app.use</w:t>
-      </w:r>
-      <w:proofErr w:type="spellEnd"/>
-      <w:r>
-        <w:rPr>
-          <w:rFonts w:ascii="Consolas" w:hAnsi="Consolas" w:cs="Consolas"/>
-          <w:color w:val="000000"/>
-          <w:sz w:val="20"/>
-          <w:szCs w:val="20"/>
-        </w:rPr>
-        <w:t>(</w:t>
-      </w:r>
-      <w:proofErr w:type="spellStart"/>
-      <w:proofErr w:type="gramEnd"/>
-      <w:r>
-        <w:rPr>
-          <w:rFonts w:ascii="Consolas" w:hAnsi="Consolas" w:cs="Consolas"/>
-          <w:color w:val="000000"/>
-          <w:sz w:val="20"/>
-          <w:szCs w:val="20"/>
-        </w:rPr>
-        <w:t>express.logger</w:t>
-      </w:r>
-      <w:proofErr w:type="spellEnd"/>
-      <w:r>
-        <w:rPr>
-          <w:rFonts w:ascii="Consolas" w:hAnsi="Consolas" w:cs="Consolas"/>
-          <w:color w:val="000000"/>
-          <w:sz w:val="20"/>
-          <w:szCs w:val="20"/>
-        </w:rPr>
-        <w:t>(</w:t>
+        <w:t xml:space="preserve">  app.use(express.logger(</w:t>
       </w:r>
       <w:r>
         <w:rPr>
@@ -1314,27 +915,7 @@
           <w:sz w:val="20"/>
           <w:szCs w:val="20"/>
         </w:rPr>
-        <w:t>'</w:t>
-      </w:r>
-      <w:proofErr w:type="spellStart"/>
-      <w:r>
-        <w:rPr>
-          <w:rFonts w:ascii="Consolas" w:hAnsi="Consolas" w:cs="Consolas"/>
-          <w:color w:val="2A00FF"/>
-          <w:sz w:val="20"/>
-          <w:szCs w:val="20"/>
-        </w:rPr>
-        <w:t>dev</w:t>
-      </w:r>
-      <w:proofErr w:type="spellEnd"/>
-      <w:r>
-        <w:rPr>
-          <w:rFonts w:ascii="Consolas" w:hAnsi="Consolas" w:cs="Consolas"/>
-          <w:color w:val="2A00FF"/>
-          <w:sz w:val="20"/>
-          <w:szCs w:val="20"/>
-        </w:rPr>
-        <w:t>'</w:t>
+        <w:t>'dev'</w:t>
       </w:r>
       <w:r>
         <w:rPr>
@@ -1366,49 +947,7 @@
           <w:sz w:val="20"/>
           <w:szCs w:val="20"/>
         </w:rPr>
-        <w:t xml:space="preserve">  </w:t>
-      </w:r>
-      <w:proofErr w:type="spellStart"/>
-      <w:proofErr w:type="gramStart"/>
-      <w:r>
-        <w:rPr>
-          <w:rFonts w:ascii="Consolas" w:hAnsi="Consolas" w:cs="Consolas"/>
-          <w:color w:val="000000"/>
-          <w:sz w:val="20"/>
-          <w:szCs w:val="20"/>
-        </w:rPr>
-        <w:t>app.use</w:t>
-      </w:r>
-      <w:proofErr w:type="spellEnd"/>
-      <w:r>
-        <w:rPr>
-          <w:rFonts w:ascii="Consolas" w:hAnsi="Consolas" w:cs="Consolas"/>
-          <w:color w:val="000000"/>
-          <w:sz w:val="20"/>
-          <w:szCs w:val="20"/>
-        </w:rPr>
-        <w:t>(</w:t>
-      </w:r>
-      <w:proofErr w:type="spellStart"/>
-      <w:proofErr w:type="gramEnd"/>
-      <w:r>
-        <w:rPr>
-          <w:rFonts w:ascii="Consolas" w:hAnsi="Consolas" w:cs="Consolas"/>
-          <w:color w:val="000000"/>
-          <w:sz w:val="20"/>
-          <w:szCs w:val="20"/>
-        </w:rPr>
-        <w:t>express.bodyParser</w:t>
-      </w:r>
-      <w:proofErr w:type="spellEnd"/>
-      <w:r>
-        <w:rPr>
-          <w:rFonts w:ascii="Consolas" w:hAnsi="Consolas" w:cs="Consolas"/>
-          <w:color w:val="000000"/>
-          <w:sz w:val="20"/>
-          <w:szCs w:val="20"/>
-        </w:rPr>
-        <w:t>());</w:t>
+        <w:t xml:space="preserve">  app.use(express.bodyParser());</w:t>
       </w:r>
     </w:p>
     <w:p>
@@ -1431,49 +970,7 @@
           <w:sz w:val="20"/>
           <w:szCs w:val="20"/>
         </w:rPr>
-        <w:t xml:space="preserve">  </w:t>
-      </w:r>
-      <w:proofErr w:type="spellStart"/>
-      <w:proofErr w:type="gramStart"/>
-      <w:r>
-        <w:rPr>
-          <w:rFonts w:ascii="Consolas" w:hAnsi="Consolas" w:cs="Consolas"/>
-          <w:color w:val="000000"/>
-          <w:sz w:val="20"/>
-          <w:szCs w:val="20"/>
-        </w:rPr>
-        <w:t>app.use</w:t>
-      </w:r>
-      <w:proofErr w:type="spellEnd"/>
-      <w:r>
-        <w:rPr>
-          <w:rFonts w:ascii="Consolas" w:hAnsi="Consolas" w:cs="Consolas"/>
-          <w:color w:val="000000"/>
-          <w:sz w:val="20"/>
-          <w:szCs w:val="20"/>
-        </w:rPr>
-        <w:t>(</w:t>
-      </w:r>
-      <w:proofErr w:type="spellStart"/>
-      <w:proofErr w:type="gramEnd"/>
-      <w:r>
-        <w:rPr>
-          <w:rFonts w:ascii="Consolas" w:hAnsi="Consolas" w:cs="Consolas"/>
-          <w:color w:val="000000"/>
-          <w:sz w:val="20"/>
-          <w:szCs w:val="20"/>
-        </w:rPr>
-        <w:t>express.methodOverride</w:t>
-      </w:r>
-      <w:proofErr w:type="spellEnd"/>
-      <w:r>
-        <w:rPr>
-          <w:rFonts w:ascii="Consolas" w:hAnsi="Consolas" w:cs="Consolas"/>
-          <w:color w:val="000000"/>
-          <w:sz w:val="20"/>
-          <w:szCs w:val="20"/>
-        </w:rPr>
-        <w:t>());</w:t>
+        <w:t xml:space="preserve">  app.use(express.methodOverride());</w:t>
       </w:r>
     </w:p>
     <w:p>
@@ -1496,49 +993,7 @@
           <w:sz w:val="20"/>
           <w:szCs w:val="20"/>
         </w:rPr>
-        <w:t xml:space="preserve">  </w:t>
-      </w:r>
-      <w:proofErr w:type="spellStart"/>
-      <w:proofErr w:type="gramStart"/>
-      <w:r>
-        <w:rPr>
-          <w:rFonts w:ascii="Consolas" w:hAnsi="Consolas" w:cs="Consolas"/>
-          <w:color w:val="000000"/>
-          <w:sz w:val="20"/>
-          <w:szCs w:val="20"/>
-        </w:rPr>
-        <w:t>app.use</w:t>
-      </w:r>
-      <w:proofErr w:type="spellEnd"/>
-      <w:r>
-        <w:rPr>
-          <w:rFonts w:ascii="Consolas" w:hAnsi="Consolas" w:cs="Consolas"/>
-          <w:color w:val="000000"/>
-          <w:sz w:val="20"/>
-          <w:szCs w:val="20"/>
-        </w:rPr>
-        <w:t>(</w:t>
-      </w:r>
-      <w:proofErr w:type="spellStart"/>
-      <w:proofErr w:type="gramEnd"/>
-      <w:r>
-        <w:rPr>
-          <w:rFonts w:ascii="Consolas" w:hAnsi="Consolas" w:cs="Consolas"/>
-          <w:color w:val="000000"/>
-          <w:sz w:val="20"/>
-          <w:szCs w:val="20"/>
-        </w:rPr>
-        <w:t>app.router</w:t>
-      </w:r>
-      <w:proofErr w:type="spellEnd"/>
-      <w:r>
-        <w:rPr>
-          <w:rFonts w:ascii="Consolas" w:hAnsi="Consolas" w:cs="Consolas"/>
-          <w:color w:val="000000"/>
-          <w:sz w:val="20"/>
-          <w:szCs w:val="20"/>
-        </w:rPr>
-        <w:t>);</w:t>
+        <w:t xml:space="preserve">  app.use(app.router);</w:t>
       </w:r>
     </w:p>
     <w:p>
@@ -1561,39 +1016,7 @@
           <w:sz w:val="20"/>
           <w:szCs w:val="20"/>
         </w:rPr>
-        <w:t xml:space="preserve">  </w:t>
-      </w:r>
-      <w:proofErr w:type="spellStart"/>
-      <w:proofErr w:type="gramStart"/>
-      <w:r>
-        <w:rPr>
-          <w:rFonts w:ascii="Consolas" w:hAnsi="Consolas" w:cs="Consolas"/>
-          <w:color w:val="000000"/>
-          <w:sz w:val="20"/>
-          <w:szCs w:val="20"/>
-        </w:rPr>
-        <w:t>app.use</w:t>
-      </w:r>
-      <w:proofErr w:type="spellEnd"/>
-      <w:r>
-        <w:rPr>
-          <w:rFonts w:ascii="Consolas" w:hAnsi="Consolas" w:cs="Consolas"/>
-          <w:color w:val="000000"/>
-          <w:sz w:val="20"/>
-          <w:szCs w:val="20"/>
-        </w:rPr>
-        <w:t>(</w:t>
-      </w:r>
-      <w:proofErr w:type="spellStart"/>
-      <w:proofErr w:type="gramEnd"/>
-      <w:r>
-        <w:rPr>
-          <w:rFonts w:ascii="Consolas" w:hAnsi="Consolas" w:cs="Consolas"/>
-          <w:color w:val="000000"/>
-          <w:sz w:val="20"/>
-          <w:szCs w:val="20"/>
-        </w:rPr>
-        <w:t>express.</w:t>
+        <w:t xml:space="preserve">  app.use(express.</w:t>
       </w:r>
       <w:r>
         <w:rPr>
@@ -1606,7 +1029,6 @@
         </w:rPr>
         <w:t>static</w:t>
       </w:r>
-      <w:proofErr w:type="spellEnd"/>
       <w:r>
         <w:rPr>
           <w:rFonts w:ascii="Consolas" w:hAnsi="Consolas" w:cs="Consolas"/>
@@ -1614,9 +1036,17 @@
           <w:sz w:val="20"/>
           <w:szCs w:val="20"/>
         </w:rPr>
-        <w:t>(__</w:t>
-      </w:r>
-      <w:proofErr w:type="spellStart"/>
+        <w:t>(__dirname));</w:t>
+      </w:r>
+    </w:p>
+    <w:p>
+      <w:pPr>
+        <w:pStyle w:val="Textbody"/>
+        <w:ind w:left="1416"/>
+        <w:rPr>
+          <w:rFonts w:ascii="Consolas" w:hAnsi="Consolas" w:cs="Consolas"/>
+        </w:rPr>
+      </w:pPr>
       <w:r>
         <w:rPr>
           <w:rFonts w:ascii="Consolas" w:hAnsi="Consolas" w:cs="Consolas"/>
@@ -1624,34 +1054,6 @@
           <w:sz w:val="20"/>
           <w:szCs w:val="20"/>
         </w:rPr>
-        <w:t>dirname</w:t>
-      </w:r>
-      <w:proofErr w:type="spellEnd"/>
-      <w:r>
-        <w:rPr>
-          <w:rFonts w:ascii="Consolas" w:hAnsi="Consolas" w:cs="Consolas"/>
-          <w:color w:val="000000"/>
-          <w:sz w:val="20"/>
-          <w:szCs w:val="20"/>
-        </w:rPr>
-        <w:t>));</w:t>
-      </w:r>
-    </w:p>
-    <w:p>
-      <w:pPr>
-        <w:pStyle w:val="Textbody"/>
-        <w:ind w:left="1416"/>
-        <w:rPr>
-          <w:rFonts w:ascii="Consolas" w:hAnsi="Consolas" w:cs="Consolas"/>
-        </w:rPr>
-      </w:pPr>
-      <w:r>
-        <w:rPr>
-          <w:rFonts w:ascii="Consolas" w:hAnsi="Consolas" w:cs="Consolas"/>
-          <w:color w:val="000000"/>
-          <w:sz w:val="20"/>
-          <w:szCs w:val="20"/>
-        </w:rPr>
         <w:t>});</w:t>
       </w:r>
     </w:p>
@@ -1695,21 +1097,35 @@
         <w:rPr>
           <w:lang w:val="fr-FR"/>
         </w:rPr>
-        <w:t xml:space="preserve">Adrien et Zhou ont modifié le code de la </w:t>
-      </w:r>
-      <w:proofErr w:type="spellStart"/>
-      <w:r>
+        <w:t>Adrien et Zhou ont modifié le code de la ChatRoom pour lui rajouter des fonctionnalités. Ils ont modifié l’interface avec HTML et CSS.</w:t>
+      </w:r>
+    </w:p>
+    <w:p>
+      <w:pPr>
+        <w:pStyle w:val="Sansinterligne"/>
         <w:rPr>
           <w:lang w:val="fr-FR"/>
         </w:rPr>
-        <w:t>ChatRoom</w:t>
-      </w:r>
-      <w:proofErr w:type="spellEnd"/>
-      <w:r>
+      </w:pPr>
+    </w:p>
+    <w:p>
+      <w:pPr>
+        <w:pStyle w:val="Sansinterligne"/>
         <w:rPr>
           <w:lang w:val="fr-FR"/>
         </w:rPr>
-        <w:t xml:space="preserve"> pour lui rajouter des fonctionnalités. Ils ont modifié l’interface avec HTML et CSS.</w:t>
+      </w:pPr>
+      <w:r>
+        <w:rPr>
+          <w:lang w:val="fr-FR"/>
+        </w:rPr>
+        <w:t>Réunion avec Michel Buffa</w:t>
+      </w:r>
+      <w:r>
+        <w:rPr>
+          <w:lang w:val="fr-FR"/>
+        </w:rPr>
+        <w:t> :</w:t>
       </w:r>
     </w:p>
     <w:p>
@@ -1731,13 +1147,37 @@
         <w:rPr>
           <w:lang w:val="fr-FR"/>
         </w:rPr>
-        <w:t>Réunion avec Michel Buffa</w:t>
+        <w:t xml:space="preserve">On a étudié le code de SVG Edit </w:t>
       </w:r>
       <w:r>
         <w:rPr>
           <w:lang w:val="fr-FR"/>
         </w:rPr>
-        <w:t> :</w:t>
+        <w:t xml:space="preserve">pour chercher où est-ce que les objets SVG sont créés. Une fois qu’on les aura </w:t>
+      </w:r>
+      <w:r>
+        <w:rPr>
+          <w:lang w:val="fr-FR"/>
+        </w:rPr>
+        <w:t>trouvés</w:t>
+      </w:r>
+      <w:r>
+        <w:rPr>
+          <w:lang w:val="fr-FR"/>
+        </w:rPr>
+        <w:t xml:space="preserve">, il faudra rajouter du code pour les envoyer avec les </w:t>
+      </w:r>
+      <w:r>
+        <w:rPr>
+          <w:lang w:val="fr-FR"/>
+        </w:rPr>
+        <w:t>web sockets</w:t>
+      </w:r>
+      <w:r>
+        <w:rPr>
+          <w:lang w:val="fr-FR"/>
+        </w:rPr>
+        <w:t>.</w:t>
       </w:r>
     </w:p>
     <w:p>
@@ -1750,58 +1190,6 @@
     </w:p>
     <w:p>
       <w:pPr>
-        <w:pStyle w:val="Sansinterligne"/>
-        <w:rPr>
-          <w:lang w:val="fr-FR"/>
-        </w:rPr>
-      </w:pPr>
-      <w:r>
-        <w:rPr>
-          <w:lang w:val="fr-FR"/>
-        </w:rPr>
-        <w:t xml:space="preserve">On a étudié le code de SVG Edit </w:t>
-      </w:r>
-      <w:r>
-        <w:rPr>
-          <w:lang w:val="fr-FR"/>
-        </w:rPr>
-        <w:t xml:space="preserve">pour chercher où est-ce que les objets SVG sont créés. Une fois qu’on les aura </w:t>
-      </w:r>
-      <w:r>
-        <w:rPr>
-          <w:lang w:val="fr-FR"/>
-        </w:rPr>
-        <w:t>trouvés</w:t>
-      </w:r>
-      <w:r>
-        <w:rPr>
-          <w:lang w:val="fr-FR"/>
-        </w:rPr>
-        <w:t xml:space="preserve">, il faudra rajouter du code pour les envoyer avec les </w:t>
-      </w:r>
-      <w:r>
-        <w:rPr>
-          <w:lang w:val="fr-FR"/>
-        </w:rPr>
-        <w:t>web sockets</w:t>
-      </w:r>
-      <w:r>
-        <w:rPr>
-          <w:lang w:val="fr-FR"/>
-        </w:rPr>
-        <w:t>.</w:t>
-      </w:r>
-    </w:p>
-    <w:p>
-      <w:pPr>
-        <w:pStyle w:val="Sansinterligne"/>
-        <w:rPr>
-          <w:lang w:val="fr-FR"/>
-        </w:rPr>
-      </w:pPr>
-    </w:p>
-    <w:p>
-      <w:pPr>
         <w:pStyle w:val="Titre1"/>
       </w:pPr>
       <w:r>
@@ -1818,15 +1206,7 @@
         <w:pStyle w:val="Textbody"/>
       </w:pPr>
       <w:r>
-        <w:t xml:space="preserve">Pendant le </w:t>
-      </w:r>
-      <w:proofErr w:type="spellStart"/>
-      <w:r>
-        <w:t>week</w:t>
-      </w:r>
-      <w:proofErr w:type="spellEnd"/>
-      <w:r>
-        <w:t xml:space="preserve"> end, nous avons terminé les fonctionnalités du Chat.</w:t>
+        <w:t>Pendant le week end, nous avons terminé les fonctionnalités du Chat.</w:t>
       </w:r>
     </w:p>
     <w:p>
@@ -1852,9 +1232,10 @@
       <w:r>
         <w:rPr>
           <w:noProof/>
+          <w:lang w:eastAsia="fr-FR"/>
         </w:rPr>
         <w:drawing>
-          <wp:inline distT="0" distB="0" distL="0" distR="0" wp14:anchorId="20272C56" wp14:editId="4808929B">
+          <wp:inline distT="0" distB="0" distL="0" distR="0">
             <wp:extent cx="5760720" cy="2842388"/>
             <wp:effectExtent l="0" t="0" r="0" b="0"/>
             <wp:docPr id="1" name="Image 1"/>
@@ -1869,7 +1250,7 @@
                     <pic:cNvPicPr/>
                   </pic:nvPicPr>
                   <pic:blipFill>
-                    <a:blip r:embed="rId12"/>
+                    <a:blip r:embed="rId11" cstate="print"/>
                     <a:stretch>
                       <a:fillRect/>
                     </a:stretch>
@@ -1987,39 +1368,8 @@
           <w:sz w:val="20"/>
           <w:szCs w:val="20"/>
         </w:rPr>
-        <w:t xml:space="preserve">// </w:t>
-      </w:r>
-      <w:proofErr w:type="spellStart"/>
-      <w:r>
-        <w:rPr>
-          <w:rFonts w:ascii="Courier New" w:hAnsi="Courier New" w:cs="Courier New"/>
-          <w:color w:val="3F7F5F"/>
-          <w:sz w:val="20"/>
-          <w:szCs w:val="20"/>
-        </w:rPr>
-        <w:t>Function</w:t>
-      </w:r>
-      <w:proofErr w:type="spellEnd"/>
-      <w:r>
-        <w:rPr>
-          <w:rFonts w:ascii="Courier New" w:hAnsi="Courier New" w:cs="Courier New"/>
-          <w:color w:val="3F7F5F"/>
-          <w:sz w:val="20"/>
-          <w:szCs w:val="20"/>
-        </w:rPr>
-        <w:t xml:space="preserve">: </w:t>
-      </w:r>
-      <w:proofErr w:type="spellStart"/>
-      <w:r>
-        <w:rPr>
-          <w:rFonts w:ascii="Courier New" w:hAnsi="Courier New" w:cs="Courier New"/>
-          <w:color w:val="3F7F5F"/>
-          <w:sz w:val="20"/>
-          <w:szCs w:val="20"/>
-        </w:rPr>
-        <w:t>setSvgString</w:t>
-      </w:r>
-      <w:proofErr w:type="spellEnd"/>
+        <w:t>// Function: setSvgString</w:t>
+      </w:r>
     </w:p>
     <w:p>
       <w:pPr>
@@ -2040,67 +1390,7 @@
           <w:sz w:val="20"/>
           <w:szCs w:val="20"/>
         </w:rPr>
-        <w:t xml:space="preserve">// This </w:t>
-      </w:r>
-      <w:proofErr w:type="spellStart"/>
-      <w:r>
-        <w:rPr>
-          <w:rFonts w:ascii="Courier New" w:hAnsi="Courier New" w:cs="Courier New"/>
-          <w:color w:val="3F7F5F"/>
-          <w:sz w:val="20"/>
-          <w:szCs w:val="20"/>
-        </w:rPr>
-        <w:t>function</w:t>
-      </w:r>
-      <w:proofErr w:type="spellEnd"/>
-      <w:r>
-        <w:rPr>
-          <w:rFonts w:ascii="Courier New" w:hAnsi="Courier New" w:cs="Courier New"/>
-          <w:color w:val="3F7F5F"/>
-          <w:sz w:val="20"/>
-          <w:szCs w:val="20"/>
-        </w:rPr>
-        <w:t xml:space="preserve"> sets the </w:t>
-      </w:r>
-      <w:proofErr w:type="spellStart"/>
-      <w:r>
-        <w:rPr>
-          <w:rFonts w:ascii="Courier New" w:hAnsi="Courier New" w:cs="Courier New"/>
-          <w:color w:val="3F7F5F"/>
-          <w:sz w:val="20"/>
-          <w:szCs w:val="20"/>
-        </w:rPr>
-        <w:t>current</w:t>
-      </w:r>
-      <w:proofErr w:type="spellEnd"/>
-      <w:r>
-        <w:rPr>
-          <w:rFonts w:ascii="Courier New" w:hAnsi="Courier New" w:cs="Courier New"/>
-          <w:color w:val="3F7F5F"/>
-          <w:sz w:val="20"/>
-          <w:szCs w:val="20"/>
-        </w:rPr>
-        <w:t xml:space="preserve"> </w:t>
-      </w:r>
-      <w:proofErr w:type="spellStart"/>
-      <w:r>
-        <w:rPr>
-          <w:rFonts w:ascii="Courier New" w:hAnsi="Courier New" w:cs="Courier New"/>
-          <w:color w:val="3F7F5F"/>
-          <w:sz w:val="20"/>
-          <w:szCs w:val="20"/>
-        </w:rPr>
-        <w:t>drawing</w:t>
-      </w:r>
-      <w:proofErr w:type="spellEnd"/>
-      <w:r>
-        <w:rPr>
-          <w:rFonts w:ascii="Courier New" w:hAnsi="Courier New" w:cs="Courier New"/>
-          <w:color w:val="3F7F5F"/>
-          <w:sz w:val="20"/>
-          <w:szCs w:val="20"/>
-        </w:rPr>
-        <w:t xml:space="preserve"> as the input SVG XML.</w:t>
+        <w:t>// This function sets the current drawing as the input SVG XML.</w:t>
       </w:r>
     </w:p>
     <w:p>
@@ -2144,27 +1434,7 @@
           <w:sz w:val="20"/>
           <w:szCs w:val="20"/>
         </w:rPr>
-        <w:t xml:space="preserve">// </w:t>
-      </w:r>
-      <w:proofErr w:type="spellStart"/>
-      <w:r>
-        <w:rPr>
-          <w:rFonts w:ascii="Courier New" w:hAnsi="Courier New" w:cs="Courier New"/>
-          <w:color w:val="3F7F5F"/>
-          <w:sz w:val="20"/>
-          <w:szCs w:val="20"/>
-        </w:rPr>
-        <w:t>Parameters</w:t>
-      </w:r>
-      <w:proofErr w:type="spellEnd"/>
-      <w:r>
-        <w:rPr>
-          <w:rFonts w:ascii="Courier New" w:hAnsi="Courier New" w:cs="Courier New"/>
-          <w:color w:val="3F7F5F"/>
-          <w:sz w:val="20"/>
-          <w:szCs w:val="20"/>
-        </w:rPr>
-        <w:t>:</w:t>
+        <w:t>// Parameters:</w:t>
       </w:r>
     </w:p>
     <w:p>
@@ -2186,49 +1456,7 @@
           <w:sz w:val="20"/>
           <w:szCs w:val="20"/>
         </w:rPr>
-        <w:t xml:space="preserve">// </w:t>
-      </w:r>
-      <w:proofErr w:type="spellStart"/>
-      <w:proofErr w:type="gramStart"/>
-      <w:r>
-        <w:rPr>
-          <w:rFonts w:ascii="Courier New" w:hAnsi="Courier New" w:cs="Courier New"/>
-          <w:color w:val="3F7F5F"/>
-          <w:sz w:val="20"/>
-          <w:szCs w:val="20"/>
-        </w:rPr>
-        <w:t>xmlString</w:t>
-      </w:r>
-      <w:proofErr w:type="spellEnd"/>
-      <w:proofErr w:type="gramEnd"/>
-      <w:r>
-        <w:rPr>
-          <w:rFonts w:ascii="Courier New" w:hAnsi="Courier New" w:cs="Courier New"/>
-          <w:color w:val="3F7F5F"/>
-          <w:sz w:val="20"/>
-          <w:szCs w:val="20"/>
-        </w:rPr>
-        <w:t xml:space="preserve"> - The SVG as XML </w:t>
-      </w:r>
-      <w:proofErr w:type="spellStart"/>
-      <w:r>
-        <w:rPr>
-          <w:rFonts w:ascii="Courier New" w:hAnsi="Courier New" w:cs="Courier New"/>
-          <w:color w:val="3F7F5F"/>
-          <w:sz w:val="20"/>
-          <w:szCs w:val="20"/>
-        </w:rPr>
-        <w:t>text</w:t>
-      </w:r>
-      <w:proofErr w:type="spellEnd"/>
-      <w:r>
-        <w:rPr>
-          <w:rFonts w:ascii="Courier New" w:hAnsi="Courier New" w:cs="Courier New"/>
-          <w:color w:val="3F7F5F"/>
-          <w:sz w:val="20"/>
-          <w:szCs w:val="20"/>
-        </w:rPr>
-        <w:t>.</w:t>
+        <w:t>// xmlString - The SVG as XML text.</w:t>
       </w:r>
     </w:p>
     <w:p>
@@ -2272,19 +1500,18 @@
           <w:sz w:val="20"/>
           <w:szCs w:val="20"/>
         </w:rPr>
-        <w:t xml:space="preserve">// </w:t>
-      </w:r>
-      <w:proofErr w:type="spellStart"/>
-      <w:r>
+        <w:t>// Returns:</w:t>
+      </w:r>
+    </w:p>
+    <w:p>
+      <w:pPr>
         <w:rPr>
           <w:rFonts w:ascii="Courier New" w:hAnsi="Courier New" w:cs="Courier New"/>
           <w:color w:val="3F7F5F"/>
           <w:sz w:val="20"/>
           <w:szCs w:val="20"/>
         </w:rPr>
-        <w:t>Returns</w:t>
-      </w:r>
-      <w:proofErr w:type="spellEnd"/>
+      </w:pPr>
       <w:r>
         <w:rPr>
           <w:rFonts w:ascii="Courier New" w:hAnsi="Courier New" w:cs="Courier New"/>
@@ -2292,146 +1519,7 @@
           <w:sz w:val="20"/>
           <w:szCs w:val="20"/>
         </w:rPr>
-        <w:t>:</w:t>
-      </w:r>
-    </w:p>
-    <w:p>
-      <w:pPr>
-        <w:rPr>
-          <w:rFonts w:ascii="Courier New" w:hAnsi="Courier New" w:cs="Courier New"/>
-          <w:color w:val="3F7F5F"/>
-          <w:sz w:val="20"/>
-          <w:szCs w:val="20"/>
-        </w:rPr>
-      </w:pPr>
-      <w:r>
-        <w:rPr>
-          <w:rFonts w:ascii="Courier New" w:hAnsi="Courier New" w:cs="Courier New"/>
-          <w:color w:val="3F7F5F"/>
-          <w:sz w:val="20"/>
-          <w:szCs w:val="20"/>
-        </w:rPr>
-        <w:t xml:space="preserve">// This </w:t>
-      </w:r>
-      <w:proofErr w:type="spellStart"/>
-      <w:r>
-        <w:rPr>
-          <w:rFonts w:ascii="Courier New" w:hAnsi="Courier New" w:cs="Courier New"/>
-          <w:color w:val="3F7F5F"/>
-          <w:sz w:val="20"/>
-          <w:szCs w:val="20"/>
-        </w:rPr>
-        <w:t>function</w:t>
-      </w:r>
-      <w:proofErr w:type="spellEnd"/>
-      <w:r>
-        <w:rPr>
-          <w:rFonts w:ascii="Courier New" w:hAnsi="Courier New" w:cs="Courier New"/>
-          <w:color w:val="3F7F5F"/>
-          <w:sz w:val="20"/>
-          <w:szCs w:val="20"/>
-        </w:rPr>
-        <w:t xml:space="preserve"> </w:t>
-      </w:r>
-      <w:proofErr w:type="spellStart"/>
-      <w:r>
-        <w:rPr>
-          <w:rFonts w:ascii="Courier New" w:hAnsi="Courier New" w:cs="Courier New"/>
-          <w:color w:val="3F7F5F"/>
-          <w:sz w:val="20"/>
-          <w:szCs w:val="20"/>
-        </w:rPr>
-        <w:t>returns</w:t>
-      </w:r>
-      <w:proofErr w:type="spellEnd"/>
-      <w:r>
-        <w:rPr>
-          <w:rFonts w:ascii="Courier New" w:hAnsi="Courier New" w:cs="Courier New"/>
-          <w:color w:val="3F7F5F"/>
-          <w:sz w:val="20"/>
-          <w:szCs w:val="20"/>
-        </w:rPr>
-        <w:t xml:space="preserve"> false if the set </w:t>
-      </w:r>
-      <w:proofErr w:type="spellStart"/>
-      <w:r>
-        <w:rPr>
-          <w:rFonts w:ascii="Courier New" w:hAnsi="Courier New" w:cs="Courier New"/>
-          <w:color w:val="3F7F5F"/>
-          <w:sz w:val="20"/>
-          <w:szCs w:val="20"/>
-        </w:rPr>
-        <w:t>was</w:t>
-      </w:r>
-      <w:proofErr w:type="spellEnd"/>
-      <w:r>
-        <w:rPr>
-          <w:rFonts w:ascii="Courier New" w:hAnsi="Courier New" w:cs="Courier New"/>
-          <w:color w:val="3F7F5F"/>
-          <w:sz w:val="20"/>
-          <w:szCs w:val="20"/>
-        </w:rPr>
-        <w:t xml:space="preserve"> </w:t>
-      </w:r>
-      <w:proofErr w:type="spellStart"/>
-      <w:r>
-        <w:rPr>
-          <w:rFonts w:ascii="Courier New" w:hAnsi="Courier New" w:cs="Courier New"/>
-          <w:color w:val="3F7F5F"/>
-          <w:sz w:val="20"/>
-          <w:szCs w:val="20"/>
-        </w:rPr>
-        <w:t>unsuccessful</w:t>
-      </w:r>
-      <w:proofErr w:type="spellEnd"/>
-      <w:r>
-        <w:rPr>
-          <w:rFonts w:ascii="Courier New" w:hAnsi="Courier New" w:cs="Courier New"/>
-          <w:color w:val="3F7F5F"/>
-          <w:sz w:val="20"/>
-          <w:szCs w:val="20"/>
-        </w:rPr>
-        <w:t xml:space="preserve">, </w:t>
-      </w:r>
-      <w:proofErr w:type="spellStart"/>
-      <w:r>
-        <w:rPr>
-          <w:rFonts w:ascii="Courier New" w:hAnsi="Courier New" w:cs="Courier New"/>
-          <w:color w:val="3F7F5F"/>
-          <w:sz w:val="20"/>
-          <w:szCs w:val="20"/>
-        </w:rPr>
-        <w:t>true</w:t>
-      </w:r>
-      <w:proofErr w:type="spellEnd"/>
-      <w:r>
-        <w:rPr>
-          <w:rFonts w:ascii="Courier New" w:hAnsi="Courier New" w:cs="Courier New"/>
-          <w:color w:val="3F7F5F"/>
-          <w:sz w:val="20"/>
-          <w:szCs w:val="20"/>
-        </w:rPr>
-        <w:t xml:space="preserve"> </w:t>
-      </w:r>
-      <w:proofErr w:type="spellStart"/>
-      <w:r>
-        <w:rPr>
-          <w:rFonts w:ascii="Courier New" w:hAnsi="Courier New" w:cs="Courier New"/>
-          <w:color w:val="3F7F5F"/>
-          <w:sz w:val="20"/>
-          <w:szCs w:val="20"/>
-        </w:rPr>
-        <w:t>otherwise</w:t>
-      </w:r>
-      <w:proofErr w:type="spellEnd"/>
-      <w:r>
-        <w:rPr>
-          <w:rFonts w:ascii="Courier New" w:hAnsi="Courier New" w:cs="Courier New"/>
-          <w:color w:val="3F7F5F"/>
-          <w:sz w:val="20"/>
-          <w:szCs w:val="20"/>
-        </w:rPr>
-        <w:t>.</w:t>
+        <w:t>// This function returns false if the set was unsuccessful, true otherwise.</w:t>
       </w:r>
     </w:p>
     <w:p>
@@ -2458,39 +1546,8 @@
           <w:sz w:val="20"/>
           <w:szCs w:val="20"/>
         </w:rPr>
-        <w:t xml:space="preserve">// </w:t>
-      </w:r>
-      <w:proofErr w:type="spellStart"/>
-      <w:r>
-        <w:rPr>
-          <w:rFonts w:ascii="Courier New" w:hAnsi="Courier New" w:cs="Courier New"/>
-          <w:color w:val="3F7F5F"/>
-          <w:sz w:val="20"/>
-          <w:szCs w:val="20"/>
-        </w:rPr>
-        <w:t>Function</w:t>
-      </w:r>
-      <w:proofErr w:type="spellEnd"/>
-      <w:r>
-        <w:rPr>
-          <w:rFonts w:ascii="Courier New" w:hAnsi="Courier New" w:cs="Courier New"/>
-          <w:color w:val="3F7F5F"/>
-          <w:sz w:val="20"/>
-          <w:szCs w:val="20"/>
-        </w:rPr>
-        <w:t xml:space="preserve">: </w:t>
-      </w:r>
-      <w:proofErr w:type="spellStart"/>
-      <w:r>
-        <w:rPr>
-          <w:rFonts w:ascii="Courier New" w:hAnsi="Courier New" w:cs="Courier New"/>
-          <w:color w:val="3F7F5F"/>
-          <w:sz w:val="20"/>
-          <w:szCs w:val="20"/>
-        </w:rPr>
-        <w:t>importSvgString</w:t>
-      </w:r>
-      <w:proofErr w:type="spellEnd"/>
+        <w:t>// Function: importSvgString</w:t>
+      </w:r>
     </w:p>
     <w:p>
       <w:pPr>
@@ -2511,107 +1568,7 @@
           <w:sz w:val="20"/>
           <w:szCs w:val="20"/>
         </w:rPr>
-        <w:t xml:space="preserve">// This </w:t>
-      </w:r>
-      <w:proofErr w:type="spellStart"/>
-      <w:r>
-        <w:rPr>
-          <w:rFonts w:ascii="Courier New" w:hAnsi="Courier New" w:cs="Courier New"/>
-          <w:color w:val="3F7F5F"/>
-          <w:sz w:val="20"/>
-          <w:szCs w:val="20"/>
-        </w:rPr>
-        <w:t>function</w:t>
-      </w:r>
-      <w:proofErr w:type="spellEnd"/>
-      <w:r>
-        <w:rPr>
-          <w:rFonts w:ascii="Courier New" w:hAnsi="Courier New" w:cs="Courier New"/>
-          <w:color w:val="3F7F5F"/>
-          <w:sz w:val="20"/>
-          <w:szCs w:val="20"/>
-        </w:rPr>
-        <w:t xml:space="preserve"> imports the input SVG XML as a &lt;</w:t>
-      </w:r>
-      <w:proofErr w:type="spellStart"/>
-      <w:r>
-        <w:rPr>
-          <w:rFonts w:ascii="Courier New" w:hAnsi="Courier New" w:cs="Courier New"/>
-          <w:color w:val="3F7F5F"/>
-          <w:sz w:val="20"/>
-          <w:szCs w:val="20"/>
-        </w:rPr>
-        <w:t>symbol</w:t>
-      </w:r>
-      <w:proofErr w:type="spellEnd"/>
-      <w:r>
-        <w:rPr>
-          <w:rFonts w:ascii="Courier New" w:hAnsi="Courier New" w:cs="Courier New"/>
-          <w:color w:val="3F7F5F"/>
-          <w:sz w:val="20"/>
-          <w:szCs w:val="20"/>
-        </w:rPr>
-        <w:t>&gt; in the &lt;</w:t>
-      </w:r>
-      <w:proofErr w:type="spellStart"/>
-      <w:r>
-        <w:rPr>
-          <w:rFonts w:ascii="Courier New" w:hAnsi="Courier New" w:cs="Courier New"/>
-          <w:color w:val="3F7F5F"/>
-          <w:sz w:val="20"/>
-          <w:szCs w:val="20"/>
-        </w:rPr>
-        <w:t>defs</w:t>
-      </w:r>
-      <w:proofErr w:type="spellEnd"/>
-      <w:r>
-        <w:rPr>
-          <w:rFonts w:ascii="Courier New" w:hAnsi="Courier New" w:cs="Courier New"/>
-          <w:color w:val="3F7F5F"/>
-          <w:sz w:val="20"/>
-          <w:szCs w:val="20"/>
-        </w:rPr>
-        <w:t xml:space="preserve">&gt;, </w:t>
-      </w:r>
-      <w:proofErr w:type="spellStart"/>
-      <w:r>
-        <w:rPr>
-          <w:rFonts w:ascii="Courier New" w:hAnsi="Courier New" w:cs="Courier New"/>
-          <w:color w:val="3F7F5F"/>
-          <w:sz w:val="20"/>
-          <w:szCs w:val="20"/>
-        </w:rPr>
-        <w:t>then</w:t>
-      </w:r>
-      <w:proofErr w:type="spellEnd"/>
-      <w:r>
-        <w:rPr>
-          <w:rFonts w:ascii="Courier New" w:hAnsi="Courier New" w:cs="Courier New"/>
-          <w:color w:val="3F7F5F"/>
-          <w:sz w:val="20"/>
-          <w:szCs w:val="20"/>
-        </w:rPr>
-        <w:t xml:space="preserve"> </w:t>
-      </w:r>
-      <w:proofErr w:type="spellStart"/>
-      <w:r>
-        <w:rPr>
-          <w:rFonts w:ascii="Courier New" w:hAnsi="Courier New" w:cs="Courier New"/>
-          <w:color w:val="3F7F5F"/>
-          <w:sz w:val="20"/>
-          <w:szCs w:val="20"/>
-        </w:rPr>
-        <w:t>adds</w:t>
-      </w:r>
-      <w:proofErr w:type="spellEnd"/>
-      <w:r>
-        <w:rPr>
-          <w:rFonts w:ascii="Courier New" w:hAnsi="Courier New" w:cs="Courier New"/>
-          <w:color w:val="3F7F5F"/>
-          <w:sz w:val="20"/>
-          <w:szCs w:val="20"/>
-        </w:rPr>
-        <w:t xml:space="preserve"> a</w:t>
+        <w:t>// This function imports the input SVG XML as a &lt;symbol&gt; in the &lt;defs&gt;, then adds a</w:t>
       </w:r>
     </w:p>
     <w:p>
@@ -2633,47 +1590,7 @@
           <w:sz w:val="20"/>
           <w:szCs w:val="20"/>
         </w:rPr>
-        <w:t>// &lt;</w:t>
-      </w:r>
-      <w:proofErr w:type="gramStart"/>
-      <w:r>
-        <w:rPr>
-          <w:rFonts w:ascii="Courier New" w:hAnsi="Courier New" w:cs="Courier New"/>
-          <w:color w:val="3F7F5F"/>
-          <w:sz w:val="20"/>
-          <w:szCs w:val="20"/>
-        </w:rPr>
-        <w:t>use</w:t>
-      </w:r>
-      <w:proofErr w:type="gramEnd"/>
-      <w:r>
-        <w:rPr>
-          <w:rFonts w:ascii="Courier New" w:hAnsi="Courier New" w:cs="Courier New"/>
-          <w:color w:val="3F7F5F"/>
-          <w:sz w:val="20"/>
-          <w:szCs w:val="20"/>
-        </w:rPr>
-        <w:t xml:space="preserve">&gt; to the </w:t>
-      </w:r>
-      <w:proofErr w:type="spellStart"/>
-      <w:r>
-        <w:rPr>
-          <w:rFonts w:ascii="Courier New" w:hAnsi="Courier New" w:cs="Courier New"/>
-          <w:color w:val="3F7F5F"/>
-          <w:sz w:val="20"/>
-          <w:szCs w:val="20"/>
-        </w:rPr>
-        <w:t>current</w:t>
-      </w:r>
-      <w:proofErr w:type="spellEnd"/>
-      <w:r>
-        <w:rPr>
-          <w:rFonts w:ascii="Courier New" w:hAnsi="Courier New" w:cs="Courier New"/>
-          <w:color w:val="3F7F5F"/>
-          <w:sz w:val="20"/>
-          <w:szCs w:val="20"/>
-        </w:rPr>
-        <w:t xml:space="preserve"> layer.</w:t>
+        <w:t>// &lt;use&gt; to the current layer.</w:t>
       </w:r>
     </w:p>
     <w:p>
@@ -2717,27 +1634,7 @@
           <w:sz w:val="20"/>
           <w:szCs w:val="20"/>
         </w:rPr>
-        <w:t xml:space="preserve">// </w:t>
-      </w:r>
-      <w:proofErr w:type="spellStart"/>
-      <w:r>
-        <w:rPr>
-          <w:rFonts w:ascii="Courier New" w:hAnsi="Courier New" w:cs="Courier New"/>
-          <w:color w:val="3F7F5F"/>
-          <w:sz w:val="20"/>
-          <w:szCs w:val="20"/>
-        </w:rPr>
-        <w:t>Parameters</w:t>
-      </w:r>
-      <w:proofErr w:type="spellEnd"/>
-      <w:r>
-        <w:rPr>
-          <w:rFonts w:ascii="Courier New" w:hAnsi="Courier New" w:cs="Courier New"/>
-          <w:color w:val="3F7F5F"/>
-          <w:sz w:val="20"/>
-          <w:szCs w:val="20"/>
-        </w:rPr>
-        <w:t>:</w:t>
+        <w:t>// Parameters:</w:t>
       </w:r>
     </w:p>
     <w:p>
@@ -2759,49 +1656,7 @@
           <w:sz w:val="20"/>
           <w:szCs w:val="20"/>
         </w:rPr>
-        <w:t xml:space="preserve">// </w:t>
-      </w:r>
-      <w:proofErr w:type="spellStart"/>
-      <w:proofErr w:type="gramStart"/>
-      <w:r>
-        <w:rPr>
-          <w:rFonts w:ascii="Courier New" w:hAnsi="Courier New" w:cs="Courier New"/>
-          <w:color w:val="3F7F5F"/>
-          <w:sz w:val="20"/>
-          <w:szCs w:val="20"/>
-        </w:rPr>
-        <w:t>xmlString</w:t>
-      </w:r>
-      <w:proofErr w:type="spellEnd"/>
-      <w:proofErr w:type="gramEnd"/>
-      <w:r>
-        <w:rPr>
-          <w:rFonts w:ascii="Courier New" w:hAnsi="Courier New" w:cs="Courier New"/>
-          <w:color w:val="3F7F5F"/>
-          <w:sz w:val="20"/>
-          <w:szCs w:val="20"/>
-        </w:rPr>
-        <w:t xml:space="preserve"> - The SVG as XML </w:t>
-      </w:r>
-      <w:proofErr w:type="spellStart"/>
-      <w:r>
-        <w:rPr>
-          <w:rFonts w:ascii="Courier New" w:hAnsi="Courier New" w:cs="Courier New"/>
-          <w:color w:val="3F7F5F"/>
-          <w:sz w:val="20"/>
-          <w:szCs w:val="20"/>
-        </w:rPr>
-        <w:t>text</w:t>
-      </w:r>
-      <w:proofErr w:type="spellEnd"/>
-      <w:r>
-        <w:rPr>
-          <w:rFonts w:ascii="Courier New" w:hAnsi="Courier New" w:cs="Courier New"/>
-          <w:color w:val="3F7F5F"/>
-          <w:sz w:val="20"/>
-          <w:szCs w:val="20"/>
-        </w:rPr>
-        <w:t>.</w:t>
+        <w:t>// xmlString - The SVG as XML text.</w:t>
       </w:r>
     </w:p>
     <w:p>
@@ -2845,19 +1700,18 @@
           <w:sz w:val="20"/>
           <w:szCs w:val="20"/>
         </w:rPr>
-        <w:t xml:space="preserve">// </w:t>
-      </w:r>
-      <w:proofErr w:type="spellStart"/>
-      <w:r>
+        <w:t>// Returns:</w:t>
+      </w:r>
+    </w:p>
+    <w:p>
+      <w:pPr>
         <w:rPr>
           <w:rFonts w:ascii="Courier New" w:hAnsi="Courier New" w:cs="Courier New"/>
           <w:color w:val="3F7F5F"/>
           <w:sz w:val="20"/>
           <w:szCs w:val="20"/>
         </w:rPr>
-        <w:t>Returns</w:t>
-      </w:r>
-      <w:proofErr w:type="spellEnd"/>
+      </w:pPr>
       <w:r>
         <w:rPr>
           <w:rFonts w:ascii="Courier New" w:hAnsi="Courier New" w:cs="Courier New"/>
@@ -2865,149 +1719,248 @@
           <w:sz w:val="20"/>
           <w:szCs w:val="20"/>
         </w:rPr>
-        <w:t>:</w:t>
-      </w:r>
-    </w:p>
-    <w:p>
-      <w:pPr>
-        <w:rPr>
-          <w:rFonts w:ascii="Courier New" w:hAnsi="Courier New" w:cs="Courier New"/>
-          <w:color w:val="3F7F5F"/>
-          <w:sz w:val="20"/>
-          <w:szCs w:val="20"/>
-        </w:rPr>
-      </w:pPr>
-      <w:r>
-        <w:rPr>
-          <w:rFonts w:ascii="Courier New" w:hAnsi="Courier New" w:cs="Courier New"/>
-          <w:color w:val="3F7F5F"/>
-          <w:sz w:val="20"/>
-          <w:szCs w:val="20"/>
-        </w:rPr>
-        <w:t xml:space="preserve">// This </w:t>
-      </w:r>
-      <w:proofErr w:type="spellStart"/>
-      <w:r>
-        <w:rPr>
-          <w:rFonts w:ascii="Courier New" w:hAnsi="Courier New" w:cs="Courier New"/>
-          <w:color w:val="3F7F5F"/>
-          <w:sz w:val="20"/>
-          <w:szCs w:val="20"/>
-        </w:rPr>
-        <w:t>function</w:t>
-      </w:r>
-      <w:proofErr w:type="spellEnd"/>
-      <w:r>
-        <w:rPr>
-          <w:rFonts w:ascii="Courier New" w:hAnsi="Courier New" w:cs="Courier New"/>
-          <w:color w:val="3F7F5F"/>
-          <w:sz w:val="20"/>
-          <w:szCs w:val="20"/>
-        </w:rPr>
+        <w:t>// This function returns false if the import was unsuccessful, true otherwise.</w:t>
+      </w:r>
+    </w:p>
+    <w:p>
+      <w:pPr>
+        <w:pStyle w:val="Titre1"/>
+      </w:pPr>
+      <w:r>
+        <w:t>Jour 9 – Jeudi</w:t>
+      </w:r>
+    </w:p>
+    <w:p>
+      <w:pPr>
+        <w:pStyle w:val="Textbody"/>
+      </w:pPr>
+    </w:p>
+    <w:p>
+      <w:pPr>
+        <w:pStyle w:val="Textbody"/>
+      </w:pPr>
+      <w:r>
+        <w:t xml:space="preserve">L’API fournie pour les extensions de SVG Edit </w:t>
+      </w:r>
+      <w:r>
+        <w:t>déclenche</w:t>
+      </w:r>
+      <w:r>
         <w:t xml:space="preserve"> </w:t>
       </w:r>
-      <w:proofErr w:type="spellStart"/>
-      <w:r>
-        <w:rPr>
-          <w:rFonts w:ascii="Courier New" w:hAnsi="Courier New" w:cs="Courier New"/>
-          <w:color w:val="3F7F5F"/>
-          <w:sz w:val="20"/>
-          <w:szCs w:val="20"/>
-        </w:rPr>
-        <w:t>returns</w:t>
-      </w:r>
-      <w:proofErr w:type="spellEnd"/>
-      <w:r>
-        <w:rPr>
-          <w:rFonts w:ascii="Courier New" w:hAnsi="Courier New" w:cs="Courier New"/>
-          <w:color w:val="3F7F5F"/>
-          <w:sz w:val="20"/>
-          <w:szCs w:val="20"/>
-        </w:rPr>
-        <w:t xml:space="preserve"> false if the import </w:t>
-      </w:r>
-      <w:proofErr w:type="spellStart"/>
-      <w:r>
-        <w:rPr>
-          <w:rFonts w:ascii="Courier New" w:hAnsi="Courier New" w:cs="Courier New"/>
-          <w:color w:val="3F7F5F"/>
-          <w:sz w:val="20"/>
-          <w:szCs w:val="20"/>
-        </w:rPr>
-        <w:t>was</w:t>
-      </w:r>
-      <w:proofErr w:type="spellEnd"/>
-      <w:r>
-        <w:rPr>
-          <w:rFonts w:ascii="Courier New" w:hAnsi="Courier New" w:cs="Courier New"/>
-          <w:color w:val="3F7F5F"/>
-          <w:sz w:val="20"/>
-          <w:szCs w:val="20"/>
-        </w:rPr>
+      <w:r>
+        <w:t>un évènement</w:t>
+      </w:r>
+      <w:r>
+        <w:t xml:space="preserve"> « elementChanged »</w:t>
+      </w:r>
+      <w:r>
+        <w:t xml:space="preserve"> quand un élément du SVG a changé. </w:t>
+      </w:r>
+      <w:r>
+        <w:t xml:space="preserve">Cependant, cet évènement peut correspondre indifféremment à la modification d’un élément (redimensionnement, déplacement, etc.) ou à sa suppression. Dans les deux cas, c’est le même évènement qui est </w:t>
+      </w:r>
+      <w:r>
+        <w:t xml:space="preserve">appelé et </w:t>
+      </w:r>
+      <w:r>
+        <w:t>qui renvoie le même résultat (un tableau contenant les éléments qui ont changé).</w:t>
+      </w:r>
+    </w:p>
+    <w:p>
+      <w:pPr>
+        <w:pStyle w:val="Textbody"/>
+      </w:pPr>
+      <w:r>
+        <w:t>Ceci est problématique pour l’implémentation de l’outil collaboratif</w:t>
+      </w:r>
+      <w:r>
+        <w:t xml:space="preserve"> car</w:t>
+      </w:r>
+      <w:r>
+        <w:t xml:space="preserve"> le code SVG de chaque client </w:t>
+      </w:r>
+      <w:r>
+        <w:t xml:space="preserve">doit </w:t>
+      </w:r>
+      <w:r>
+        <w:t xml:space="preserve">être </w:t>
+      </w:r>
+      <w:r>
+        <w:t xml:space="preserve">synchronisé </w:t>
+      </w:r>
+      <w:r>
+        <w:t>pour que tout le monde voie la même chose</w:t>
+      </w:r>
+      <w:r>
+        <w:t>. I</w:t>
+      </w:r>
+      <w:r>
+        <w:t xml:space="preserve">l faut donc être capable </w:t>
+      </w:r>
+      <w:r>
+        <w:t>de faire la différence entre une modification et une suppression.</w:t>
+      </w:r>
+    </w:p>
+    <w:p>
+      <w:pPr>
+        <w:pStyle w:val="Textbody"/>
+      </w:pPr>
+      <w:r>
+        <w:t>Pour résoudre le problème, n</w:t>
+      </w:r>
+      <w:r>
+        <w:t>ous avons modifié le code source de SVG Edit pour</w:t>
+      </w:r>
+      <w:r>
+        <w:t xml:space="preserve"> introduire cette différence</w:t>
+      </w:r>
+      <w:r>
+        <w:t xml:space="preserve"> en fabriquant </w:t>
+      </w:r>
+      <w:r>
+        <w:t>un évènement « element</w:t>
+      </w:r>
+      <w:r>
+        <w:t>Removed</w:t>
+      </w:r>
+      <w:r>
+        <w:t xml:space="preserve"> » </w:t>
+      </w:r>
+      <w:r>
+        <w:t>qui se déclenche à chaque suppression d’élément.</w:t>
+      </w:r>
+    </w:p>
+    <w:p>
+      <w:pPr>
+        <w:pStyle w:val="Textbody"/>
+      </w:pPr>
+      <w:r>
+        <w:lastRenderedPageBreak/>
+        <w:t xml:space="preserve">La première étape a </w:t>
+      </w:r>
+      <w:r>
+        <w:t>été de créer une fonction elementRemoved. Comme son fonctionnement est proche de celui de la fonction elementChanged, nous avons repris le code de cette dernière</w:t>
+      </w:r>
+      <w:r>
+        <w:t xml:space="preserve"> que nous avons légèrement adapté</w:t>
+      </w:r>
+      <w:r>
+        <w:t>.</w:t>
+      </w:r>
+    </w:p>
+    <w:p>
+      <w:pPr>
+        <w:pStyle w:val="Textbody"/>
+      </w:pPr>
+      <w:r>
+        <w:t>La seconde étape</w:t>
+      </w:r>
+      <w:r>
+        <w:t xml:space="preserve"> a été de </w:t>
+      </w:r>
+      <w:r>
+        <w:t xml:space="preserve">lier cet évènement à la liste des évènements reconnus par SVG Edit. Il existe pour cela une fonction bind(name, function) prenant en paramètre le nom de l’évènement et la fonction </w:t>
+      </w:r>
+      <w:r>
+        <w:t>de callback à exécuter qu</w:t>
+      </w:r>
+      <w:r>
+        <w:t>and cet évènement est déclenché :</w:t>
+      </w:r>
+    </w:p>
+    <w:p>
+      <w:pPr>
+        <w:pStyle w:val="Textbody"/>
+        <w:ind w:firstLine="708"/>
+        <w:rPr>
+          <w:rFonts w:ascii="Consolas" w:hAnsi="Consolas" w:cs="Consolas"/>
+        </w:rPr>
+      </w:pPr>
+      <w:r>
+        <w:rPr>
+          <w:rFonts w:ascii="Consolas" w:hAnsi="Consolas" w:cs="Consolas"/>
+          <w:sz w:val="20"/>
+        </w:rPr>
+        <w:t>svgCanvas.bind("removed", elementRemoved);</w:t>
+      </w:r>
+    </w:p>
+    <w:p>
+      <w:pPr>
+        <w:pStyle w:val="Textbody"/>
+      </w:pPr>
+      <w:r>
+        <w:t xml:space="preserve">Nous avons ensuite modifié les méthodes qui appellent cet évènement. </w:t>
+      </w:r>
+      <w:r>
+        <w:t xml:space="preserve">Dans le cadre de la suppression d’un élément, </w:t>
+      </w:r>
+      <w:r>
+        <w:t>il a suffit de trouver la méthode appelée lorsqu’on appuie le bouton Suppr du clavier ou qu’on cliq</w:t>
+      </w:r>
+      <w:r>
+        <w:t>ue la croix rouge de suppressio</w:t>
+      </w:r>
+      <w:r>
+        <w:t>n</w:t>
+      </w:r>
+      <w:r>
         <w:t xml:space="preserve"> </w:t>
       </w:r>
-      <w:proofErr w:type="spellStart"/>
-      <w:r>
-        <w:rPr>
-          <w:rFonts w:ascii="Courier New" w:hAnsi="Courier New" w:cs="Courier New"/>
-          <w:color w:val="3F7F5F"/>
-          <w:sz w:val="20"/>
-          <w:szCs w:val="20"/>
-        </w:rPr>
-        <w:t>unsuccessful</w:t>
-      </w:r>
-      <w:proofErr w:type="spellEnd"/>
-      <w:r>
-        <w:rPr>
-          <w:rFonts w:ascii="Courier New" w:hAnsi="Courier New" w:cs="Courier New"/>
-          <w:color w:val="3F7F5F"/>
-          <w:sz w:val="20"/>
-          <w:szCs w:val="20"/>
-        </w:rPr>
-        <w:t xml:space="preserve">, </w:t>
-      </w:r>
-      <w:proofErr w:type="spellStart"/>
-      <w:r>
-        <w:rPr>
-          <w:rFonts w:ascii="Courier New" w:hAnsi="Courier New" w:cs="Courier New"/>
-          <w:color w:val="3F7F5F"/>
-          <w:sz w:val="20"/>
-          <w:szCs w:val="20"/>
-        </w:rPr>
-        <w:t>true</w:t>
-      </w:r>
-      <w:proofErr w:type="spellEnd"/>
-      <w:r>
-        <w:rPr>
-          <w:rFonts w:ascii="Courier New" w:hAnsi="Courier New" w:cs="Courier New"/>
-          <w:color w:val="3F7F5F"/>
-          <w:sz w:val="20"/>
-          <w:szCs w:val="20"/>
-        </w:rPr>
-        <w:t xml:space="preserve"> </w:t>
-      </w:r>
-      <w:proofErr w:type="spellStart"/>
-      <w:r>
-        <w:rPr>
-          <w:rFonts w:ascii="Courier New" w:hAnsi="Courier New" w:cs="Courier New"/>
-          <w:color w:val="3F7F5F"/>
-          <w:sz w:val="20"/>
-          <w:szCs w:val="20"/>
-        </w:rPr>
-        <w:t>otherwise</w:t>
-      </w:r>
-      <w:proofErr w:type="spellEnd"/>
-      <w:r>
-        <w:rPr>
-          <w:rFonts w:ascii="Courier New" w:hAnsi="Courier New" w:cs="Courier New"/>
-          <w:color w:val="3F7F5F"/>
-          <w:sz w:val="20"/>
-          <w:szCs w:val="20"/>
-        </w:rPr>
-        <w:t>.</w:t>
-      </w:r>
-    </w:p>
-    <w:p/>
+      <w:r>
+        <w:t xml:space="preserve">d’élément dans SVG Edit. </w:t>
+      </w:r>
+      <w:r>
+        <w:t xml:space="preserve">Cette méthode contenait une ligne </w:t>
+      </w:r>
+      <w:r>
+        <w:t>call("changed", selectedCopy);</w:t>
+      </w:r>
+      <w:r>
+        <w:t xml:space="preserve"> qui déclenchait l’évènement </w:t>
+      </w:r>
+      <w:r>
+        <w:t xml:space="preserve">« elementChanged ». Nous l’avons donc changée par </w:t>
+      </w:r>
+      <w:r>
+        <w:t>call("</w:t>
+      </w:r>
+      <w:r>
+        <w:t>removed</w:t>
+      </w:r>
+      <w:r>
+        <w:t>", selectedCopy);</w:t>
+      </w:r>
+      <w:r>
+        <w:t xml:space="preserve"> pour appeler l’évènement nouvellement créé « elementRemoved ».</w:t>
+      </w:r>
+    </w:p>
+    <w:p>
+      <w:pPr>
+        <w:pStyle w:val="Textbody"/>
+      </w:pPr>
+      <w:r>
+        <w:t xml:space="preserve">Suite à ces modifications, SVG Edit est </w:t>
+      </w:r>
+      <w:r>
+        <w:t xml:space="preserve">devenu </w:t>
+      </w:r>
+      <w:r>
+        <w:t xml:space="preserve">capable de distinguer une modification d’élément d’une suppression. Pour terminer il </w:t>
+      </w:r>
+      <w:r>
+        <w:t xml:space="preserve">a donc </w:t>
+      </w:r>
+      <w:r>
+        <w:t xml:space="preserve">suffit donc d’ajouter des actions différentes pour les évènements « elementChanged » et « elementRemoved » dans </w:t>
+      </w:r>
+      <w:r>
+        <w:t xml:space="preserve">notre </w:t>
+      </w:r>
+      <w:r>
+        <w:t>extension web-socket.</w:t>
+      </w:r>
+    </w:p>
     <w:sectPr>
       <w:pgSz w:w="11906" w:h="16838"/>
       <w:pgMar w:top="1417" w:right="1417" w:bottom="1417" w:left="1417" w:header="0" w:footer="0" w:gutter="0"/>
@@ -3020,7 +1973,7 @@
 </file>
 
 <file path=word/numbering.xml><?xml version="1.0" encoding="utf-8"?>
-<w:numbering xmlns:wpc="http://schemas.microsoft.com/office/word/2010/wordprocessingCanvas" xmlns:mc="http://schemas.openxmlformats.org/markup-compatibility/2006" xmlns:o="urn:schemas-microsoft-com:office:office" xmlns:r="http://schemas.openxmlformats.org/officeDocument/2006/relationships" xmlns:m="http://schemas.openxmlformats.org/officeDocument/2006/math" xmlns:v="urn:schemas-microsoft-com:vml" xmlns:wp14="http://schemas.microsoft.com/office/word/2010/wordprocessingDrawing" xmlns:wp="http://schemas.openxmlformats.org/drawingml/2006/wordprocessingDrawing" xmlns:w10="urn:schemas-microsoft-com:office:word" xmlns:w="http://schemas.openxmlformats.org/wordprocessingml/2006/main" xmlns:w14="http://schemas.microsoft.com/office/word/2010/wordml" xmlns:wpg="http://schemas.microsoft.com/office/word/2010/wordprocessingGroup" xmlns:wpi="http://schemas.microsoft.com/office/word/2010/wordprocessingInk" xmlns:wne="http://schemas.microsoft.com/office/word/2006/wordml" xmlns:wps="http://schemas.microsoft.com/office/word/2010/wordprocessingShape" mc:Ignorable="w14 wp14">
+<w:numbering xmlns:ve="http://schemas.openxmlformats.org/markup-compatibility/2006" xmlns:o="urn:schemas-microsoft-com:office:office" xmlns:r="http://schemas.openxmlformats.org/officeDocument/2006/relationships" xmlns:m="http://schemas.openxmlformats.org/officeDocument/2006/math" xmlns:v="urn:schemas-microsoft-com:vml" xmlns:wp="http://schemas.openxmlformats.org/drawingml/2006/wordprocessingDrawing" xmlns:w10="urn:schemas-microsoft-com:office:word" xmlns:w="http://schemas.openxmlformats.org/wordprocessingml/2006/main" xmlns:wne="http://schemas.microsoft.com/office/word/2006/wordml">
   <w:abstractNum w:abstractNumId="0">
     <w:nsid w:val="251D7C0A"/>
     <w:multiLevelType w:val="multilevel"/>
@@ -3587,7 +2540,7 @@
 </file>
 
 <file path=word/styles.xml><?xml version="1.0" encoding="utf-8"?>
-<w:styles xmlns:mc="http://schemas.openxmlformats.org/markup-compatibility/2006" xmlns:r="http://schemas.openxmlformats.org/officeDocument/2006/relationships" xmlns:w="http://schemas.openxmlformats.org/wordprocessingml/2006/main" xmlns:w14="http://schemas.microsoft.com/office/word/2010/wordml" mc:Ignorable="w14">
+<w:styles xmlns:r="http://schemas.openxmlformats.org/officeDocument/2006/relationships" xmlns:w="http://schemas.openxmlformats.org/wordprocessingml/2006/main">
   <w:docDefaults>
     <w:rPrDefault>
       <w:rPr>
@@ -3819,7 +2772,6 @@
   <w:style w:type="character" w:default="1" w:styleId="Policepardfaut">
     <w:name w:val="Default Paragraph Font"/>
     <w:uiPriority w:val="1"/>
-    <w:semiHidden/>
     <w:unhideWhenUsed/>
   </w:style>
   <w:style w:type="table" w:default="1" w:styleId="TableauNormal">
@@ -3827,6 +2779,7 @@
     <w:uiPriority w:val="99"/>
     <w:semiHidden/>
     <w:unhideWhenUsed/>
+    <w:qFormat/>
     <w:tblPr>
       <w:tblInd w:w="0" w:type="dxa"/>
       <w:tblCellMar>

</xml_diff>